<commit_message>
10th Docu Commit (Front and Back Matters Partial)
</commit_message>
<xml_diff>
--- a/Front/Table of Contents.docx
+++ b/Front/Table of Contents.docx
@@ -83,6 +83,101 @@
           <w:sz w:val="24"/>
           <w:szCs w:val="24"/>
         </w:rPr>
+        <w:t>ACKNOWLEDGMENT</w:t>
+      </w:r>
+      <w:r>
+        <w:rPr>
+          <w:rFonts w:ascii="Times New Roman" w:hAnsi="Times New Roman" w:cs="Times New Roman"/>
+          <w:sz w:val="24"/>
+          <w:szCs w:val="24"/>
+        </w:rPr>
+        <w:tab/>
+      </w:r>
+      <w:proofErr w:type="gramStart"/>
+      <w:r>
+        <w:rPr>
+          <w:rFonts w:ascii="Times New Roman" w:hAnsi="Times New Roman" w:cs="Times New Roman"/>
+          <w:sz w:val="24"/>
+          <w:szCs w:val="24"/>
+        </w:rPr>
+        <w:t>iv</w:t>
+      </w:r>
+      <w:proofErr w:type="gramEnd"/>
+    </w:p>
+    <w:p>
+      <w:pPr>
+        <w:tabs>
+          <w:tab w:val="right" w:leader="dot" w:pos="8640"/>
+        </w:tabs>
+        <w:spacing w:after="0" w:line="240" w:lineRule="auto"/>
+        <w:rPr>
+          <w:rFonts w:ascii="Times New Roman" w:hAnsi="Times New Roman" w:cs="Times New Roman"/>
+          <w:sz w:val="24"/>
+          <w:szCs w:val="24"/>
+        </w:rPr>
+      </w:pPr>
+    </w:p>
+    <w:p>
+      <w:pPr>
+        <w:tabs>
+          <w:tab w:val="right" w:leader="dot" w:pos="8640"/>
+        </w:tabs>
+        <w:spacing w:after="0" w:line="240" w:lineRule="auto"/>
+        <w:rPr>
+          <w:rFonts w:ascii="Times New Roman" w:hAnsi="Times New Roman" w:cs="Times New Roman"/>
+          <w:sz w:val="24"/>
+          <w:szCs w:val="24"/>
+        </w:rPr>
+      </w:pPr>
+      <w:r>
+        <w:rPr>
+          <w:rFonts w:ascii="Times New Roman" w:hAnsi="Times New Roman" w:cs="Times New Roman"/>
+          <w:sz w:val="24"/>
+          <w:szCs w:val="24"/>
+        </w:rPr>
+        <w:t>EXECUTIVE SUMMARY</w:t>
+      </w:r>
+      <w:r>
+        <w:rPr>
+          <w:rFonts w:ascii="Times New Roman" w:hAnsi="Times New Roman" w:cs="Times New Roman"/>
+          <w:sz w:val="24"/>
+          <w:szCs w:val="24"/>
+        </w:rPr>
+        <w:tab/>
+        <w:t>v</w:t>
+      </w:r>
+    </w:p>
+    <w:p>
+      <w:pPr>
+        <w:tabs>
+          <w:tab w:val="right" w:leader="dot" w:pos="8640"/>
+        </w:tabs>
+        <w:spacing w:after="0" w:line="240" w:lineRule="auto"/>
+        <w:rPr>
+          <w:rFonts w:ascii="Times New Roman" w:hAnsi="Times New Roman" w:cs="Times New Roman"/>
+          <w:sz w:val="24"/>
+          <w:szCs w:val="24"/>
+        </w:rPr>
+      </w:pPr>
+    </w:p>
+    <w:p>
+      <w:pPr>
+        <w:tabs>
+          <w:tab w:val="right" w:leader="dot" w:pos="8640"/>
+        </w:tabs>
+        <w:spacing w:after="0" w:line="240" w:lineRule="auto"/>
+        <w:rPr>
+          <w:rFonts w:ascii="Times New Roman" w:hAnsi="Times New Roman" w:cs="Times New Roman"/>
+          <w:sz w:val="24"/>
+          <w:szCs w:val="24"/>
+        </w:rPr>
+      </w:pPr>
+      <w:r>
+        <w:rPr>
+          <w:rFonts w:ascii="Times New Roman" w:hAnsi="Times New Roman" w:cs="Times New Roman"/>
+          <w:sz w:val="24"/>
+          <w:szCs w:val="24"/>
+        </w:rPr>
         <w:t>LIST OF FIGURES</w:t>
       </w:r>
       <w:r>
@@ -92,7 +187,7 @@
           <w:szCs w:val="24"/>
         </w:rPr>
         <w:tab/>
-        <w:t>ii</w:t>
+        <w:t>ix</w:t>
       </w:r>
     </w:p>
     <w:p>
@@ -135,15 +230,7 @@
           <w:szCs w:val="24"/>
         </w:rPr>
         <w:tab/>
-        <w:t>ii</w:t>
-      </w:r>
-      <w:r>
-        <w:rPr>
-          <w:rFonts w:ascii="Times New Roman" w:hAnsi="Times New Roman" w:cs="Times New Roman"/>
-          <w:sz w:val="24"/>
-          <w:szCs w:val="24"/>
-        </w:rPr>
-        <w:t>i</w:t>
+        <w:t>xi</w:t>
       </w:r>
     </w:p>
     <w:p>
@@ -186,7 +273,7 @@
           <w:szCs w:val="24"/>
         </w:rPr>
         <w:tab/>
-        <w:t>iv</w:t>
+        <w:t>xii</w:t>
       </w:r>
     </w:p>
     <w:p>
@@ -1351,6 +1438,7 @@
           <w:sz w:val="24"/>
           <w:szCs w:val="24"/>
         </w:rPr>
+        <w:lastRenderedPageBreak/>
         <w:t>Up-To-Date Information</w:t>
       </w:r>
       <w:r>
@@ -1536,24 +1624,1855 @@
           <w:sz w:val="24"/>
           <w:szCs w:val="24"/>
         </w:rPr>
+        <w:t>Hardware Platform</w:t>
+      </w:r>
+      <w:r>
+        <w:rPr>
+          <w:rFonts w:ascii="Times New Roman" w:hAnsi="Times New Roman" w:cs="Times New Roman"/>
+          <w:sz w:val="24"/>
+          <w:szCs w:val="24"/>
+        </w:rPr>
+        <w:tab/>
+      </w:r>
+      <w:r>
+        <w:rPr>
+          <w:rFonts w:ascii="Times New Roman" w:hAnsi="Times New Roman" w:cs="Times New Roman"/>
+          <w:sz w:val="24"/>
+          <w:szCs w:val="24"/>
+        </w:rPr>
+        <w:t>14</w:t>
+      </w:r>
+    </w:p>
+    <w:p>
+      <w:pPr>
+        <w:pStyle w:val="ListParagraph"/>
+        <w:numPr>
+          <w:ilvl w:val="2"/>
+          <w:numId w:val="1"/>
+        </w:numPr>
+        <w:tabs>
+          <w:tab w:val="left" w:pos="1080"/>
+          <w:tab w:val="left" w:pos="1620"/>
+          <w:tab w:val="left" w:pos="2340"/>
+          <w:tab w:val="right" w:leader="dot" w:pos="8640"/>
+        </w:tabs>
+        <w:spacing w:after="0" w:line="240" w:lineRule="auto"/>
+        <w:ind w:left="2340"/>
+        <w:rPr>
+          <w:rFonts w:ascii="Times New Roman" w:hAnsi="Times New Roman" w:cs="Times New Roman"/>
+          <w:sz w:val="24"/>
+          <w:szCs w:val="24"/>
+        </w:rPr>
+      </w:pPr>
+      <w:r>
+        <w:rPr>
+          <w:rFonts w:ascii="Times New Roman" w:hAnsi="Times New Roman" w:cs="Times New Roman"/>
+          <w:sz w:val="24"/>
+          <w:szCs w:val="24"/>
+        </w:rPr>
+        <w:t>Software Tools</w:t>
+      </w:r>
+      <w:r>
+        <w:rPr>
+          <w:rFonts w:ascii="Times New Roman" w:hAnsi="Times New Roman" w:cs="Times New Roman"/>
+          <w:sz w:val="24"/>
+          <w:szCs w:val="24"/>
+        </w:rPr>
+        <w:tab/>
+      </w:r>
+      <w:r>
+        <w:rPr>
+          <w:rFonts w:ascii="Times New Roman" w:hAnsi="Times New Roman" w:cs="Times New Roman"/>
+          <w:sz w:val="24"/>
+          <w:szCs w:val="24"/>
+        </w:rPr>
+        <w:t>15</w:t>
+      </w:r>
+    </w:p>
+    <w:p>
+      <w:pPr>
+        <w:pStyle w:val="ListParagraph"/>
+        <w:numPr>
+          <w:ilvl w:val="2"/>
+          <w:numId w:val="1"/>
+        </w:numPr>
+        <w:tabs>
+          <w:tab w:val="left" w:pos="1080"/>
+          <w:tab w:val="left" w:pos="1620"/>
+          <w:tab w:val="left" w:pos="2340"/>
+          <w:tab w:val="right" w:leader="dot" w:pos="8640"/>
+        </w:tabs>
+        <w:spacing w:after="0" w:line="240" w:lineRule="auto"/>
+        <w:ind w:left="2340"/>
+        <w:rPr>
+          <w:rFonts w:ascii="Times New Roman" w:hAnsi="Times New Roman" w:cs="Times New Roman"/>
+          <w:sz w:val="24"/>
+          <w:szCs w:val="24"/>
+        </w:rPr>
+      </w:pPr>
+      <w:r>
+        <w:rPr>
+          <w:rFonts w:ascii="Times New Roman" w:hAnsi="Times New Roman" w:cs="Times New Roman"/>
+          <w:sz w:val="24"/>
+          <w:szCs w:val="24"/>
+        </w:rPr>
+        <w:t>Operating System</w:t>
+      </w:r>
+      <w:r>
+        <w:rPr>
+          <w:rFonts w:ascii="Times New Roman" w:hAnsi="Times New Roman" w:cs="Times New Roman"/>
+          <w:sz w:val="24"/>
+          <w:szCs w:val="24"/>
+        </w:rPr>
+        <w:tab/>
+      </w:r>
+      <w:r>
+        <w:rPr>
+          <w:rFonts w:ascii="Times New Roman" w:hAnsi="Times New Roman" w:cs="Times New Roman"/>
+          <w:sz w:val="24"/>
+          <w:szCs w:val="24"/>
+        </w:rPr>
+        <w:t>15</w:t>
+      </w:r>
+    </w:p>
+    <w:p>
+      <w:pPr>
+        <w:pStyle w:val="ListParagraph"/>
+        <w:numPr>
+          <w:ilvl w:val="1"/>
+          <w:numId w:val="1"/>
+        </w:numPr>
+        <w:tabs>
+          <w:tab w:val="left" w:pos="1080"/>
+          <w:tab w:val="left" w:pos="1620"/>
+          <w:tab w:val="left" w:pos="2340"/>
+          <w:tab w:val="right" w:leader="dot" w:pos="8640"/>
+        </w:tabs>
+        <w:spacing w:after="0" w:line="240" w:lineRule="auto"/>
+        <w:rPr>
+          <w:rFonts w:ascii="Times New Roman" w:hAnsi="Times New Roman" w:cs="Times New Roman"/>
+          <w:sz w:val="24"/>
+          <w:szCs w:val="24"/>
+        </w:rPr>
+      </w:pPr>
+      <w:r>
+        <w:rPr>
+          <w:rFonts w:ascii="Times New Roman" w:hAnsi="Times New Roman" w:cs="Times New Roman"/>
+          <w:sz w:val="24"/>
+          <w:szCs w:val="24"/>
+        </w:rPr>
+        <w:t>Design and Implementation Constraints</w:t>
+      </w:r>
+      <w:r>
+        <w:rPr>
+          <w:rFonts w:ascii="Times New Roman" w:hAnsi="Times New Roman" w:cs="Times New Roman"/>
+          <w:sz w:val="24"/>
+          <w:szCs w:val="24"/>
+        </w:rPr>
+        <w:tab/>
+      </w:r>
+      <w:r>
+        <w:rPr>
+          <w:rFonts w:ascii="Times New Roman" w:hAnsi="Times New Roman" w:cs="Times New Roman"/>
+          <w:sz w:val="24"/>
+          <w:szCs w:val="24"/>
+        </w:rPr>
+        <w:t>16</w:t>
+      </w:r>
+    </w:p>
+    <w:p>
+      <w:pPr>
+        <w:pStyle w:val="ListParagraph"/>
+        <w:numPr>
+          <w:ilvl w:val="2"/>
+          <w:numId w:val="1"/>
+        </w:numPr>
+        <w:tabs>
+          <w:tab w:val="left" w:pos="1080"/>
+          <w:tab w:val="left" w:pos="1620"/>
+          <w:tab w:val="left" w:pos="2340"/>
+          <w:tab w:val="right" w:leader="dot" w:pos="8640"/>
+        </w:tabs>
+        <w:spacing w:after="0" w:line="240" w:lineRule="auto"/>
+        <w:ind w:left="2340"/>
+        <w:rPr>
+          <w:rFonts w:ascii="Times New Roman" w:hAnsi="Times New Roman" w:cs="Times New Roman"/>
+          <w:sz w:val="24"/>
+          <w:szCs w:val="24"/>
+        </w:rPr>
+      </w:pPr>
+      <w:r>
+        <w:rPr>
+          <w:rFonts w:ascii="Times New Roman" w:hAnsi="Times New Roman"/>
+          <w:sz w:val="24"/>
+          <w:szCs w:val="24"/>
+        </w:rPr>
+        <w:t>In</w:t>
+      </w:r>
+      <w:r>
+        <w:rPr>
+          <w:rFonts w:ascii="Times New Roman" w:hAnsi="Times New Roman"/>
+          <w:sz w:val="24"/>
+          <w:szCs w:val="24"/>
+        </w:rPr>
+        <w:t xml:space="preserve">terface Design </w:t>
+      </w:r>
+      <w:r>
+        <w:rPr>
+          <w:rFonts w:ascii="Times New Roman" w:hAnsi="Times New Roman"/>
+          <w:sz w:val="24"/>
+          <w:szCs w:val="24"/>
+        </w:rPr>
+        <w:t>Considerations</w:t>
+      </w:r>
+      <w:r>
+        <w:rPr>
+          <w:rFonts w:ascii="Times New Roman" w:hAnsi="Times New Roman"/>
+          <w:sz w:val="24"/>
+          <w:szCs w:val="24"/>
+        </w:rPr>
+        <w:tab/>
+      </w:r>
+      <w:r>
+        <w:rPr>
+          <w:rFonts w:ascii="Times New Roman" w:hAnsi="Times New Roman"/>
+          <w:sz w:val="24"/>
+          <w:szCs w:val="24"/>
+        </w:rPr>
+        <w:t>16</w:t>
+      </w:r>
+    </w:p>
+    <w:p>
+      <w:pPr>
+        <w:pStyle w:val="ListParagraph"/>
+        <w:numPr>
+          <w:ilvl w:val="2"/>
+          <w:numId w:val="1"/>
+        </w:numPr>
+        <w:tabs>
+          <w:tab w:val="left" w:pos="1080"/>
+          <w:tab w:val="left" w:pos="1620"/>
+          <w:tab w:val="left" w:pos="2340"/>
+          <w:tab w:val="right" w:leader="dot" w:pos="8640"/>
+        </w:tabs>
+        <w:spacing w:after="0" w:line="240" w:lineRule="auto"/>
+        <w:ind w:left="2340"/>
+        <w:rPr>
+          <w:rFonts w:ascii="Times New Roman" w:hAnsi="Times New Roman" w:cs="Times New Roman"/>
+          <w:sz w:val="24"/>
+          <w:szCs w:val="24"/>
+        </w:rPr>
+      </w:pPr>
+      <w:r>
+        <w:rPr>
+          <w:rFonts w:ascii="Times New Roman" w:hAnsi="Times New Roman"/>
+          <w:sz w:val="24"/>
+          <w:szCs w:val="24"/>
+        </w:rPr>
+        <w:t xml:space="preserve">Mapping </w:t>
+      </w:r>
+      <w:r>
+        <w:rPr>
+          <w:rFonts w:ascii="Times New Roman" w:hAnsi="Times New Roman"/>
+          <w:sz w:val="24"/>
+          <w:szCs w:val="24"/>
+        </w:rPr>
+        <w:t>Concerns</w:t>
+      </w:r>
+      <w:r>
+        <w:rPr>
+          <w:rFonts w:ascii="Times New Roman" w:hAnsi="Times New Roman" w:cs="Times New Roman"/>
+          <w:sz w:val="24"/>
+          <w:szCs w:val="24"/>
+        </w:rPr>
+        <w:tab/>
+      </w:r>
+      <w:r>
+        <w:rPr>
+          <w:rFonts w:ascii="Times New Roman" w:hAnsi="Times New Roman" w:cs="Times New Roman"/>
+          <w:sz w:val="24"/>
+          <w:szCs w:val="24"/>
+        </w:rPr>
+        <w:t>16</w:t>
+      </w:r>
+    </w:p>
+    <w:p>
+      <w:pPr>
+        <w:pStyle w:val="ListParagraph"/>
+        <w:numPr>
+          <w:ilvl w:val="2"/>
+          <w:numId w:val="1"/>
+        </w:numPr>
+        <w:tabs>
+          <w:tab w:val="left" w:pos="1080"/>
+          <w:tab w:val="left" w:pos="1620"/>
+          <w:tab w:val="left" w:pos="2340"/>
+          <w:tab w:val="right" w:leader="dot" w:pos="8640"/>
+        </w:tabs>
+        <w:spacing w:after="0" w:line="240" w:lineRule="auto"/>
+        <w:ind w:left="2340"/>
+        <w:rPr>
+          <w:rFonts w:ascii="Times New Roman" w:hAnsi="Times New Roman" w:cs="Times New Roman"/>
+          <w:sz w:val="24"/>
+          <w:szCs w:val="24"/>
+        </w:rPr>
+      </w:pPr>
+      <w:r>
+        <w:rPr>
+          <w:rFonts w:ascii="Times New Roman" w:hAnsi="Times New Roman"/>
+          <w:sz w:val="24"/>
+          <w:szCs w:val="24"/>
+        </w:rPr>
+        <w:t>Member Countries</w:t>
+      </w:r>
+      <w:r>
+        <w:rPr>
+          <w:rFonts w:ascii="Times New Roman" w:hAnsi="Times New Roman" w:cs="Times New Roman"/>
+          <w:sz w:val="24"/>
+          <w:szCs w:val="24"/>
+        </w:rPr>
+        <w:tab/>
+      </w:r>
+      <w:r>
+        <w:rPr>
+          <w:rFonts w:ascii="Times New Roman" w:hAnsi="Times New Roman" w:cs="Times New Roman"/>
+          <w:sz w:val="24"/>
+          <w:szCs w:val="24"/>
+        </w:rPr>
+        <w:t>17</w:t>
+      </w:r>
+    </w:p>
+    <w:p>
+      <w:pPr>
+        <w:pStyle w:val="ListParagraph"/>
+        <w:numPr>
+          <w:ilvl w:val="2"/>
+          <w:numId w:val="1"/>
+        </w:numPr>
+        <w:tabs>
+          <w:tab w:val="left" w:pos="1080"/>
+          <w:tab w:val="left" w:pos="1620"/>
+          <w:tab w:val="left" w:pos="2340"/>
+          <w:tab w:val="right" w:leader="dot" w:pos="8640"/>
+        </w:tabs>
+        <w:spacing w:after="0" w:line="240" w:lineRule="auto"/>
+        <w:ind w:left="2340"/>
+        <w:rPr>
+          <w:rFonts w:ascii="Times New Roman" w:hAnsi="Times New Roman" w:cs="Times New Roman"/>
+          <w:sz w:val="24"/>
+          <w:szCs w:val="24"/>
+        </w:rPr>
+      </w:pPr>
+      <w:r>
+        <w:rPr>
+          <w:rFonts w:ascii="Times New Roman" w:hAnsi="Times New Roman"/>
+          <w:sz w:val="24"/>
+          <w:szCs w:val="24"/>
+        </w:rPr>
+        <w:t>NGO</w:t>
+      </w:r>
+      <w:r>
+        <w:rPr>
+          <w:rFonts w:ascii="Times New Roman" w:hAnsi="Times New Roman"/>
+          <w:sz w:val="24"/>
+          <w:szCs w:val="24"/>
+        </w:rPr>
+        <w:t xml:space="preserve"> Participation</w:t>
+      </w:r>
+      <w:r>
+        <w:rPr>
+          <w:rFonts w:ascii="Times New Roman" w:hAnsi="Times New Roman" w:cs="Times New Roman"/>
+          <w:sz w:val="24"/>
+          <w:szCs w:val="24"/>
+        </w:rPr>
+        <w:tab/>
+      </w:r>
+      <w:r>
+        <w:rPr>
+          <w:rFonts w:ascii="Times New Roman" w:hAnsi="Times New Roman" w:cs="Times New Roman"/>
+          <w:sz w:val="24"/>
+          <w:szCs w:val="24"/>
+        </w:rPr>
+        <w:t>17</w:t>
+      </w:r>
+    </w:p>
+    <w:p>
+      <w:pPr>
+        <w:pStyle w:val="ListParagraph"/>
+        <w:numPr>
+          <w:ilvl w:val="2"/>
+          <w:numId w:val="1"/>
+        </w:numPr>
+        <w:tabs>
+          <w:tab w:val="left" w:pos="1080"/>
+          <w:tab w:val="left" w:pos="1620"/>
+          <w:tab w:val="left" w:pos="2340"/>
+          <w:tab w:val="right" w:leader="dot" w:pos="8640"/>
+        </w:tabs>
+        <w:spacing w:after="0" w:line="240" w:lineRule="auto"/>
+        <w:ind w:left="2340"/>
+        <w:rPr>
+          <w:rFonts w:ascii="Times New Roman" w:hAnsi="Times New Roman" w:cs="Times New Roman"/>
+          <w:sz w:val="24"/>
+          <w:szCs w:val="24"/>
+        </w:rPr>
+      </w:pPr>
+      <w:r>
+        <w:rPr>
+          <w:rFonts w:ascii="Times New Roman" w:hAnsi="Times New Roman"/>
+          <w:sz w:val="24"/>
+          <w:szCs w:val="24"/>
+        </w:rPr>
+        <w:t>Criteria for Matching</w:t>
+      </w:r>
+      <w:r>
+        <w:rPr>
+          <w:rFonts w:ascii="Times New Roman" w:hAnsi="Times New Roman" w:cs="Times New Roman"/>
+          <w:sz w:val="24"/>
+          <w:szCs w:val="24"/>
+        </w:rPr>
+        <w:tab/>
+      </w:r>
+      <w:r>
+        <w:rPr>
+          <w:rFonts w:ascii="Times New Roman" w:hAnsi="Times New Roman" w:cs="Times New Roman"/>
+          <w:sz w:val="24"/>
+          <w:szCs w:val="24"/>
+        </w:rPr>
+        <w:t>17</w:t>
+      </w:r>
+    </w:p>
+    <w:p>
+      <w:pPr>
+        <w:pStyle w:val="ListParagraph"/>
+        <w:numPr>
+          <w:ilvl w:val="2"/>
+          <w:numId w:val="1"/>
+        </w:numPr>
+        <w:tabs>
+          <w:tab w:val="left" w:pos="1080"/>
+          <w:tab w:val="left" w:pos="1620"/>
+          <w:tab w:val="left" w:pos="2340"/>
+          <w:tab w:val="right" w:leader="dot" w:pos="8640"/>
+        </w:tabs>
+        <w:spacing w:after="0" w:line="240" w:lineRule="auto"/>
+        <w:ind w:left="2340"/>
+        <w:rPr>
+          <w:rFonts w:ascii="Times New Roman" w:hAnsi="Times New Roman" w:cs="Times New Roman"/>
+          <w:sz w:val="24"/>
+          <w:szCs w:val="24"/>
+        </w:rPr>
+      </w:pPr>
+      <w:r>
+        <w:rPr>
+          <w:rFonts w:ascii="Times New Roman" w:hAnsi="Times New Roman"/>
+          <w:sz w:val="24"/>
+          <w:szCs w:val="24"/>
+        </w:rPr>
+        <w:t>Verifying User Registration</w:t>
+      </w:r>
+      <w:r>
+        <w:rPr>
+          <w:rFonts w:ascii="Times New Roman" w:hAnsi="Times New Roman" w:cs="Times New Roman"/>
+          <w:sz w:val="24"/>
+          <w:szCs w:val="24"/>
+        </w:rPr>
+        <w:tab/>
+      </w:r>
+      <w:r>
+        <w:rPr>
+          <w:rFonts w:ascii="Times New Roman" w:hAnsi="Times New Roman" w:cs="Times New Roman"/>
+          <w:sz w:val="24"/>
+          <w:szCs w:val="24"/>
+        </w:rPr>
+        <w:t>18</w:t>
+      </w:r>
+    </w:p>
+    <w:p>
+      <w:pPr>
+        <w:pStyle w:val="ListParagraph"/>
+        <w:numPr>
+          <w:ilvl w:val="2"/>
+          <w:numId w:val="1"/>
+        </w:numPr>
+        <w:tabs>
+          <w:tab w:val="left" w:pos="1080"/>
+          <w:tab w:val="left" w:pos="1620"/>
+          <w:tab w:val="left" w:pos="2340"/>
+          <w:tab w:val="right" w:leader="dot" w:pos="8640"/>
+        </w:tabs>
+        <w:spacing w:after="0" w:line="240" w:lineRule="auto"/>
+        <w:ind w:left="2340"/>
+        <w:rPr>
+          <w:rFonts w:ascii="Times New Roman" w:hAnsi="Times New Roman" w:cs="Times New Roman"/>
+          <w:sz w:val="24"/>
+          <w:szCs w:val="24"/>
+        </w:rPr>
+      </w:pPr>
+      <w:r>
+        <w:rPr>
+          <w:rFonts w:ascii="Times New Roman" w:hAnsi="Times New Roman"/>
+          <w:sz w:val="24"/>
+          <w:szCs w:val="24"/>
+        </w:rPr>
+        <w:t>Project Status</w:t>
+      </w:r>
+      <w:r>
+        <w:rPr>
+          <w:rFonts w:ascii="Times New Roman" w:hAnsi="Times New Roman" w:cs="Times New Roman"/>
+          <w:sz w:val="24"/>
+          <w:szCs w:val="24"/>
+        </w:rPr>
+        <w:tab/>
+        <w:t>18</w:t>
+      </w:r>
+    </w:p>
+    <w:p>
+      <w:pPr>
+        <w:pStyle w:val="ListParagraph"/>
+        <w:numPr>
+          <w:ilvl w:val="2"/>
+          <w:numId w:val="1"/>
+        </w:numPr>
+        <w:tabs>
+          <w:tab w:val="left" w:pos="1080"/>
+          <w:tab w:val="left" w:pos="1620"/>
+          <w:tab w:val="left" w:pos="2340"/>
+          <w:tab w:val="right" w:leader="dot" w:pos="8640"/>
+        </w:tabs>
+        <w:spacing w:after="0" w:line="240" w:lineRule="auto"/>
+        <w:ind w:left="2340"/>
+        <w:rPr>
+          <w:rFonts w:ascii="Times New Roman" w:hAnsi="Times New Roman" w:cs="Times New Roman"/>
+          <w:sz w:val="24"/>
+          <w:szCs w:val="24"/>
+        </w:rPr>
+      </w:pPr>
+      <w:r>
+        <w:rPr>
+          <w:rFonts w:ascii="Times New Roman" w:hAnsi="Times New Roman"/>
+          <w:sz w:val="24"/>
+          <w:szCs w:val="24"/>
+        </w:rPr>
+        <w:t>Donation</w:t>
+      </w:r>
+      <w:r>
+        <w:rPr>
+          <w:rFonts w:ascii="Times New Roman" w:hAnsi="Times New Roman" w:cs="Times New Roman"/>
+          <w:sz w:val="24"/>
+          <w:szCs w:val="24"/>
+        </w:rPr>
+        <w:tab/>
+        <w:t>19</w:t>
+      </w:r>
+    </w:p>
+    <w:p>
+      <w:pPr>
+        <w:pStyle w:val="ListParagraph"/>
+        <w:numPr>
+          <w:ilvl w:val="2"/>
+          <w:numId w:val="1"/>
+        </w:numPr>
+        <w:tabs>
+          <w:tab w:val="left" w:pos="1080"/>
+          <w:tab w:val="left" w:pos="1620"/>
+          <w:tab w:val="left" w:pos="2340"/>
+          <w:tab w:val="right" w:leader="dot" w:pos="8640"/>
+        </w:tabs>
+        <w:spacing w:after="0" w:line="240" w:lineRule="auto"/>
+        <w:ind w:left="2340"/>
+        <w:rPr>
+          <w:rFonts w:ascii="Times New Roman" w:hAnsi="Times New Roman" w:cs="Times New Roman"/>
+          <w:sz w:val="24"/>
+          <w:szCs w:val="24"/>
+        </w:rPr>
+      </w:pPr>
+      <w:r>
+        <w:rPr>
+          <w:rFonts w:ascii="Times New Roman" w:hAnsi="Times New Roman"/>
+          <w:sz w:val="24"/>
+          <w:szCs w:val="24"/>
+        </w:rPr>
+        <w:t>Reports</w:t>
+      </w:r>
+      <w:r>
+        <w:rPr>
+          <w:rFonts w:ascii="Times New Roman" w:hAnsi="Times New Roman" w:cs="Times New Roman"/>
+          <w:sz w:val="24"/>
+          <w:szCs w:val="24"/>
+        </w:rPr>
+        <w:tab/>
+        <w:t>20</w:t>
+      </w:r>
+    </w:p>
+    <w:p>
+      <w:pPr>
+        <w:pStyle w:val="ListParagraph"/>
+        <w:numPr>
+          <w:ilvl w:val="2"/>
+          <w:numId w:val="1"/>
+        </w:numPr>
+        <w:tabs>
+          <w:tab w:val="left" w:pos="1080"/>
+          <w:tab w:val="left" w:pos="1620"/>
+          <w:tab w:val="left" w:pos="2340"/>
+          <w:tab w:val="right" w:leader="dot" w:pos="8640"/>
+        </w:tabs>
+        <w:spacing w:after="0" w:line="240" w:lineRule="auto"/>
+        <w:ind w:left="2340"/>
+        <w:rPr>
+          <w:rFonts w:ascii="Times New Roman" w:hAnsi="Times New Roman" w:cs="Times New Roman"/>
+          <w:sz w:val="24"/>
+          <w:szCs w:val="24"/>
+        </w:rPr>
+      </w:pPr>
+      <w:r>
+        <w:rPr>
+          <w:rFonts w:ascii="Times New Roman" w:hAnsi="Times New Roman"/>
+          <w:sz w:val="24"/>
+          <w:szCs w:val="24"/>
+        </w:rPr>
+        <w:t>Resources</w:t>
+      </w:r>
+      <w:r>
+        <w:rPr>
+          <w:rFonts w:ascii="Times New Roman" w:hAnsi="Times New Roman" w:cs="Times New Roman"/>
+          <w:sz w:val="24"/>
+          <w:szCs w:val="24"/>
+        </w:rPr>
+        <w:tab/>
+        <w:t>20</w:t>
+      </w:r>
+    </w:p>
+    <w:p>
+      <w:pPr>
+        <w:pStyle w:val="ListParagraph"/>
+        <w:numPr>
+          <w:ilvl w:val="2"/>
+          <w:numId w:val="1"/>
+        </w:numPr>
+        <w:tabs>
+          <w:tab w:val="left" w:pos="1080"/>
+          <w:tab w:val="left" w:pos="1620"/>
+          <w:tab w:val="left" w:pos="2340"/>
+          <w:tab w:val="right" w:leader="dot" w:pos="8640"/>
+        </w:tabs>
+        <w:spacing w:after="0" w:line="240" w:lineRule="auto"/>
+        <w:ind w:left="2340"/>
+        <w:rPr>
+          <w:rFonts w:ascii="Times New Roman" w:hAnsi="Times New Roman" w:cs="Times New Roman"/>
+          <w:sz w:val="24"/>
+          <w:szCs w:val="24"/>
+        </w:rPr>
+      </w:pPr>
+      <w:r>
+        <w:rPr>
+          <w:rFonts w:ascii="Times New Roman" w:hAnsi="Times New Roman"/>
+          <w:sz w:val="24"/>
+          <w:szCs w:val="24"/>
+        </w:rPr>
+        <w:t>Functionalities</w:t>
+      </w:r>
+      <w:r>
+        <w:rPr>
+          <w:rFonts w:ascii="Times New Roman" w:hAnsi="Times New Roman" w:cs="Times New Roman"/>
+          <w:sz w:val="24"/>
+          <w:szCs w:val="24"/>
+        </w:rPr>
+        <w:tab/>
+        <w:t>21</w:t>
+      </w:r>
+    </w:p>
+    <w:p>
+      <w:pPr>
+        <w:pStyle w:val="ListParagraph"/>
+        <w:numPr>
+          <w:ilvl w:val="1"/>
+          <w:numId w:val="1"/>
+        </w:numPr>
+        <w:tabs>
+          <w:tab w:val="left" w:pos="1080"/>
+          <w:tab w:val="left" w:pos="1620"/>
+          <w:tab w:val="left" w:pos="2340"/>
+          <w:tab w:val="right" w:leader="dot" w:pos="8640"/>
+        </w:tabs>
+        <w:spacing w:after="0" w:line="240" w:lineRule="auto"/>
+        <w:rPr>
+          <w:rFonts w:ascii="Times New Roman" w:hAnsi="Times New Roman" w:cs="Times New Roman"/>
+          <w:sz w:val="24"/>
+          <w:szCs w:val="24"/>
+        </w:rPr>
+      </w:pPr>
+      <w:r>
+        <w:rPr>
+          <w:rFonts w:ascii="Times New Roman" w:hAnsi="Times New Roman" w:cs="Times New Roman"/>
+          <w:sz w:val="24"/>
+          <w:szCs w:val="24"/>
+        </w:rPr>
+        <w:t>Assumptions and Dependencies</w:t>
+      </w:r>
+      <w:r>
+        <w:rPr>
+          <w:rFonts w:ascii="Times New Roman" w:hAnsi="Times New Roman" w:cs="Times New Roman"/>
+          <w:sz w:val="24"/>
+          <w:szCs w:val="24"/>
+        </w:rPr>
+        <w:tab/>
+      </w:r>
+      <w:r>
+        <w:rPr>
+          <w:rFonts w:ascii="Times New Roman" w:hAnsi="Times New Roman" w:cs="Times New Roman"/>
+          <w:sz w:val="24"/>
+          <w:szCs w:val="24"/>
+        </w:rPr>
+        <w:t>21</w:t>
+      </w:r>
+    </w:p>
+    <w:p>
+      <w:pPr>
+        <w:pStyle w:val="ListParagraph"/>
+        <w:numPr>
+          <w:ilvl w:val="2"/>
+          <w:numId w:val="1"/>
+        </w:numPr>
+        <w:tabs>
+          <w:tab w:val="left" w:pos="1080"/>
+          <w:tab w:val="left" w:pos="1620"/>
+          <w:tab w:val="left" w:pos="2340"/>
+          <w:tab w:val="right" w:leader="dot" w:pos="8640"/>
+        </w:tabs>
+        <w:spacing w:after="0" w:line="240" w:lineRule="auto"/>
+        <w:ind w:left="2340"/>
+        <w:rPr>
+          <w:rFonts w:ascii="Times New Roman" w:hAnsi="Times New Roman" w:cs="Times New Roman"/>
+          <w:sz w:val="24"/>
+          <w:szCs w:val="24"/>
+        </w:rPr>
+      </w:pPr>
+      <w:r>
+        <w:rPr>
+          <w:rFonts w:ascii="Times New Roman" w:hAnsi="Times New Roman"/>
+          <w:sz w:val="24"/>
+          <w:szCs w:val="24"/>
+        </w:rPr>
+        <w:t>Assumptions</w:t>
+      </w:r>
+      <w:r>
+        <w:rPr>
+          <w:rFonts w:ascii="Times New Roman" w:hAnsi="Times New Roman"/>
+          <w:sz w:val="24"/>
+          <w:szCs w:val="24"/>
+        </w:rPr>
+        <w:tab/>
+      </w:r>
+      <w:r>
+        <w:rPr>
+          <w:rFonts w:ascii="Times New Roman" w:hAnsi="Times New Roman"/>
+          <w:sz w:val="24"/>
+          <w:szCs w:val="24"/>
+        </w:rPr>
+        <w:t>22</w:t>
+      </w:r>
+    </w:p>
+    <w:p>
+      <w:pPr>
+        <w:pStyle w:val="ListParagraph"/>
+        <w:numPr>
+          <w:ilvl w:val="2"/>
+          <w:numId w:val="1"/>
+        </w:numPr>
+        <w:tabs>
+          <w:tab w:val="left" w:pos="1080"/>
+          <w:tab w:val="left" w:pos="1620"/>
+          <w:tab w:val="left" w:pos="2340"/>
+          <w:tab w:val="right" w:leader="dot" w:pos="8640"/>
+        </w:tabs>
+        <w:spacing w:after="0" w:line="240" w:lineRule="auto"/>
+        <w:ind w:left="2340"/>
+        <w:rPr>
+          <w:rFonts w:ascii="Times New Roman" w:hAnsi="Times New Roman" w:cs="Times New Roman"/>
+          <w:sz w:val="24"/>
+          <w:szCs w:val="24"/>
+        </w:rPr>
+      </w:pPr>
+      <w:r>
+        <w:rPr>
+          <w:rFonts w:ascii="Times New Roman" w:hAnsi="Times New Roman"/>
+          <w:sz w:val="24"/>
+          <w:szCs w:val="24"/>
+        </w:rPr>
+        <w:t>Dependencies</w:t>
+      </w:r>
+      <w:r>
+        <w:rPr>
+          <w:rFonts w:ascii="Times New Roman" w:hAnsi="Times New Roman" w:cs="Times New Roman"/>
+          <w:sz w:val="24"/>
+          <w:szCs w:val="24"/>
+        </w:rPr>
+        <w:tab/>
+        <w:t>22</w:t>
+      </w:r>
+    </w:p>
+    <w:p>
+      <w:pPr>
+        <w:tabs>
+          <w:tab w:val="left" w:pos="1080"/>
+          <w:tab w:val="left" w:pos="1620"/>
+          <w:tab w:val="left" w:pos="2340"/>
+          <w:tab w:val="right" w:leader="dot" w:pos="8640"/>
+        </w:tabs>
+        <w:spacing w:after="0" w:line="240" w:lineRule="auto"/>
+        <w:rPr>
+          <w:rFonts w:ascii="Times New Roman" w:hAnsi="Times New Roman" w:cs="Times New Roman"/>
+          <w:sz w:val="24"/>
+          <w:szCs w:val="24"/>
+        </w:rPr>
+      </w:pPr>
+    </w:p>
+    <w:p>
+      <w:pPr>
+        <w:pStyle w:val="ListParagraph"/>
+        <w:numPr>
+          <w:ilvl w:val="0"/>
+          <w:numId w:val="1"/>
+        </w:numPr>
+        <w:tabs>
+          <w:tab w:val="left" w:pos="1620"/>
+          <w:tab w:val="left" w:pos="2340"/>
+          <w:tab w:val="right" w:leader="dot" w:pos="8640"/>
+        </w:tabs>
+        <w:spacing w:after="0" w:line="240" w:lineRule="auto"/>
+        <w:ind w:left="720"/>
+        <w:rPr>
+          <w:rFonts w:ascii="Times New Roman" w:hAnsi="Times New Roman" w:cs="Times New Roman"/>
+          <w:sz w:val="24"/>
+          <w:szCs w:val="24"/>
+        </w:rPr>
+      </w:pPr>
+      <w:r>
+        <w:rPr>
+          <w:rFonts w:ascii="Times New Roman" w:hAnsi="Times New Roman" w:cs="Times New Roman"/>
+          <w:sz w:val="24"/>
+          <w:szCs w:val="24"/>
+        </w:rPr>
+        <w:t>SYSTEM</w:t>
+      </w:r>
+      <w:r>
+        <w:rPr>
+          <w:rFonts w:ascii="Times New Roman" w:hAnsi="Times New Roman" w:cs="Times New Roman"/>
+          <w:sz w:val="24"/>
+          <w:szCs w:val="24"/>
+        </w:rPr>
+        <w:t xml:space="preserve"> FEATURES</w:t>
+      </w:r>
+      <w:r>
+        <w:rPr>
+          <w:rFonts w:ascii="Times New Roman" w:hAnsi="Times New Roman" w:cs="Times New Roman"/>
+          <w:sz w:val="24"/>
+          <w:szCs w:val="24"/>
+        </w:rPr>
+        <w:tab/>
+      </w:r>
+      <w:r>
+        <w:rPr>
+          <w:rFonts w:ascii="Times New Roman" w:hAnsi="Times New Roman" w:cs="Times New Roman"/>
+          <w:sz w:val="24"/>
+          <w:szCs w:val="24"/>
+        </w:rPr>
+        <w:t>24</w:t>
+      </w:r>
+    </w:p>
+    <w:p>
+      <w:pPr>
+        <w:pStyle w:val="ListParagraph"/>
+        <w:tabs>
+          <w:tab w:val="left" w:pos="1080"/>
+          <w:tab w:val="left" w:pos="1620"/>
+          <w:tab w:val="left" w:pos="2340"/>
+          <w:tab w:val="right" w:leader="dot" w:pos="8640"/>
+        </w:tabs>
+        <w:spacing w:after="0" w:line="240" w:lineRule="auto"/>
+        <w:ind w:left="1080"/>
+        <w:rPr>
+          <w:rFonts w:ascii="Times New Roman" w:hAnsi="Times New Roman" w:cs="Times New Roman"/>
+          <w:sz w:val="24"/>
+          <w:szCs w:val="24"/>
+        </w:rPr>
+      </w:pPr>
+    </w:p>
+    <w:p>
+      <w:pPr>
+        <w:pStyle w:val="ListParagraph"/>
+        <w:numPr>
+          <w:ilvl w:val="1"/>
+          <w:numId w:val="1"/>
+        </w:numPr>
+        <w:tabs>
+          <w:tab w:val="left" w:pos="1080"/>
+          <w:tab w:val="left" w:pos="1620"/>
+          <w:tab w:val="left" w:pos="2340"/>
+          <w:tab w:val="right" w:leader="dot" w:pos="8640"/>
+        </w:tabs>
+        <w:spacing w:after="0" w:line="240" w:lineRule="auto"/>
+        <w:rPr>
+          <w:rFonts w:ascii="Times New Roman" w:hAnsi="Times New Roman" w:cs="Times New Roman"/>
+          <w:sz w:val="24"/>
+          <w:szCs w:val="24"/>
+        </w:rPr>
+      </w:pPr>
+      <w:r>
+        <w:rPr>
+          <w:rFonts w:ascii="Times New Roman" w:hAnsi="Times New Roman" w:cs="Times New Roman"/>
+          <w:sz w:val="24"/>
+          <w:szCs w:val="24"/>
+        </w:rPr>
+        <w:t>System</w:t>
+      </w:r>
+      <w:r>
+        <w:rPr>
+          <w:rFonts w:ascii="Times New Roman" w:hAnsi="Times New Roman" w:cs="Times New Roman"/>
+          <w:sz w:val="24"/>
+          <w:szCs w:val="24"/>
+        </w:rPr>
+        <w:t xml:space="preserve"> Decomposition</w:t>
+      </w:r>
+      <w:r>
+        <w:rPr>
+          <w:rFonts w:ascii="Times New Roman" w:hAnsi="Times New Roman" w:cs="Times New Roman"/>
+          <w:sz w:val="24"/>
+          <w:szCs w:val="24"/>
+        </w:rPr>
+        <w:tab/>
+      </w:r>
+      <w:r>
+        <w:rPr>
+          <w:rFonts w:ascii="Times New Roman" w:hAnsi="Times New Roman" w:cs="Times New Roman"/>
+          <w:sz w:val="24"/>
+          <w:szCs w:val="24"/>
+        </w:rPr>
+        <w:t>24</w:t>
+      </w:r>
+    </w:p>
+    <w:p>
+      <w:pPr>
+        <w:pStyle w:val="ListParagraph"/>
+        <w:numPr>
+          <w:ilvl w:val="1"/>
+          <w:numId w:val="1"/>
+        </w:numPr>
+        <w:tabs>
+          <w:tab w:val="left" w:pos="1080"/>
+          <w:tab w:val="left" w:pos="1620"/>
+          <w:tab w:val="left" w:pos="2340"/>
+          <w:tab w:val="right" w:leader="dot" w:pos="8640"/>
+        </w:tabs>
+        <w:spacing w:after="0" w:line="240" w:lineRule="auto"/>
+        <w:rPr>
+          <w:rFonts w:ascii="Times New Roman" w:hAnsi="Times New Roman" w:cs="Times New Roman"/>
+          <w:sz w:val="24"/>
+          <w:szCs w:val="24"/>
+        </w:rPr>
+      </w:pPr>
+      <w:r>
+        <w:rPr>
+          <w:rFonts w:ascii="Times New Roman" w:hAnsi="Times New Roman" w:cs="Times New Roman"/>
+          <w:sz w:val="24"/>
+          <w:szCs w:val="24"/>
+        </w:rPr>
+        <w:t>System</w:t>
+      </w:r>
+      <w:r>
+        <w:rPr>
+          <w:rFonts w:ascii="Times New Roman" w:hAnsi="Times New Roman" w:cs="Times New Roman"/>
+          <w:sz w:val="24"/>
+          <w:szCs w:val="24"/>
+        </w:rPr>
+        <w:t xml:space="preserve"> Functionalities</w:t>
+      </w:r>
+      <w:r>
+        <w:rPr>
+          <w:rFonts w:ascii="Times New Roman" w:hAnsi="Times New Roman" w:cs="Times New Roman"/>
+          <w:sz w:val="24"/>
+          <w:szCs w:val="24"/>
+        </w:rPr>
+        <w:tab/>
+      </w:r>
+      <w:r>
+        <w:rPr>
+          <w:rFonts w:ascii="Times New Roman" w:hAnsi="Times New Roman" w:cs="Times New Roman"/>
+          <w:sz w:val="24"/>
+          <w:szCs w:val="24"/>
+        </w:rPr>
+        <w:t>26</w:t>
+      </w:r>
+    </w:p>
+    <w:p>
+      <w:pPr>
+        <w:pStyle w:val="ListParagraph"/>
+        <w:numPr>
+          <w:ilvl w:val="2"/>
+          <w:numId w:val="1"/>
+        </w:numPr>
+        <w:tabs>
+          <w:tab w:val="left" w:pos="1080"/>
+          <w:tab w:val="left" w:pos="1620"/>
+          <w:tab w:val="left" w:pos="2340"/>
+          <w:tab w:val="right" w:leader="dot" w:pos="8640"/>
+        </w:tabs>
+        <w:spacing w:after="0" w:line="240" w:lineRule="auto"/>
+        <w:ind w:left="2340"/>
+        <w:rPr>
+          <w:rFonts w:ascii="Times New Roman" w:hAnsi="Times New Roman" w:cs="Times New Roman"/>
+          <w:sz w:val="24"/>
+          <w:szCs w:val="24"/>
+        </w:rPr>
+      </w:pPr>
+      <w:r>
+        <w:rPr>
+          <w:rFonts w:ascii="Times New Roman" w:hAnsi="Times New Roman" w:cs="Times New Roman"/>
+          <w:sz w:val="24"/>
+          <w:szCs w:val="24"/>
+        </w:rPr>
+        <w:t>Account Management</w:t>
+      </w:r>
+      <w:r>
+        <w:rPr>
+          <w:rFonts w:ascii="Times New Roman" w:hAnsi="Times New Roman" w:cs="Times New Roman"/>
+          <w:sz w:val="24"/>
+          <w:szCs w:val="24"/>
+        </w:rPr>
+        <w:tab/>
+      </w:r>
+      <w:r>
+        <w:rPr>
+          <w:rFonts w:ascii="Times New Roman" w:hAnsi="Times New Roman" w:cs="Times New Roman"/>
+          <w:sz w:val="24"/>
+          <w:szCs w:val="24"/>
+        </w:rPr>
+        <w:t>26</w:t>
+      </w:r>
+    </w:p>
+    <w:p>
+      <w:pPr>
+        <w:pStyle w:val="ListParagraph"/>
+        <w:numPr>
+          <w:ilvl w:val="2"/>
+          <w:numId w:val="1"/>
+        </w:numPr>
+        <w:tabs>
+          <w:tab w:val="left" w:pos="1080"/>
+          <w:tab w:val="left" w:pos="1620"/>
+          <w:tab w:val="left" w:pos="2340"/>
+          <w:tab w:val="right" w:leader="dot" w:pos="8640"/>
+        </w:tabs>
+        <w:spacing w:after="0" w:line="240" w:lineRule="auto"/>
+        <w:ind w:left="2340"/>
+        <w:rPr>
+          <w:rFonts w:ascii="Times New Roman" w:hAnsi="Times New Roman" w:cs="Times New Roman"/>
+          <w:sz w:val="24"/>
+          <w:szCs w:val="24"/>
+        </w:rPr>
+      </w:pPr>
+      <w:r>
+        <w:rPr>
+          <w:rFonts w:ascii="Times New Roman" w:hAnsi="Times New Roman"/>
+          <w:color w:val="000000" w:themeColor="text1"/>
+          <w:sz w:val="24"/>
+          <w:szCs w:val="24"/>
+        </w:rPr>
+        <w:t>Profiling</w:t>
+      </w:r>
+      <w:r>
+        <w:rPr>
+          <w:rFonts w:ascii="Times New Roman" w:hAnsi="Times New Roman"/>
+          <w:sz w:val="24"/>
+          <w:szCs w:val="24"/>
+        </w:rPr>
+        <w:tab/>
+        <w:t>30</w:t>
+      </w:r>
+    </w:p>
+    <w:p>
+      <w:pPr>
+        <w:pStyle w:val="ListParagraph"/>
+        <w:numPr>
+          <w:ilvl w:val="2"/>
+          <w:numId w:val="1"/>
+        </w:numPr>
+        <w:tabs>
+          <w:tab w:val="left" w:pos="1080"/>
+          <w:tab w:val="left" w:pos="1620"/>
+          <w:tab w:val="left" w:pos="2340"/>
+          <w:tab w:val="right" w:leader="dot" w:pos="8640"/>
+        </w:tabs>
+        <w:spacing w:after="0" w:line="240" w:lineRule="auto"/>
+        <w:ind w:left="2340"/>
+        <w:rPr>
+          <w:rFonts w:ascii="Times New Roman" w:hAnsi="Times New Roman" w:cs="Times New Roman"/>
+          <w:sz w:val="24"/>
+          <w:szCs w:val="24"/>
+        </w:rPr>
+      </w:pPr>
+      <w:r>
+        <w:rPr>
+          <w:rFonts w:ascii="Times New Roman" w:hAnsi="Times New Roman" w:cs="Times New Roman"/>
+          <w:sz w:val="24"/>
+          <w:szCs w:val="24"/>
+        </w:rPr>
+        <w:t>Transaction</w:t>
+      </w:r>
+      <w:r>
+        <w:rPr>
+          <w:rFonts w:ascii="Times New Roman" w:hAnsi="Times New Roman" w:cs="Times New Roman"/>
+          <w:sz w:val="24"/>
+          <w:szCs w:val="24"/>
+        </w:rPr>
+        <w:tab/>
+      </w:r>
+      <w:r>
+        <w:rPr>
+          <w:rFonts w:ascii="Times New Roman" w:hAnsi="Times New Roman" w:cs="Times New Roman"/>
+          <w:sz w:val="24"/>
+          <w:szCs w:val="24"/>
+        </w:rPr>
+        <w:t>34</w:t>
+      </w:r>
+    </w:p>
+    <w:p>
+      <w:pPr>
+        <w:pStyle w:val="ListParagraph"/>
+        <w:numPr>
+          <w:ilvl w:val="2"/>
+          <w:numId w:val="1"/>
+        </w:numPr>
+        <w:tabs>
+          <w:tab w:val="left" w:pos="1080"/>
+          <w:tab w:val="left" w:pos="1620"/>
+          <w:tab w:val="left" w:pos="2340"/>
+          <w:tab w:val="right" w:leader="dot" w:pos="8640"/>
+        </w:tabs>
+        <w:spacing w:after="0" w:line="240" w:lineRule="auto"/>
+        <w:ind w:left="2340"/>
+        <w:rPr>
+          <w:rFonts w:ascii="Times New Roman" w:hAnsi="Times New Roman" w:cs="Times New Roman"/>
+          <w:sz w:val="24"/>
+          <w:szCs w:val="24"/>
+        </w:rPr>
+      </w:pPr>
+      <w:r>
+        <w:rPr>
+          <w:rFonts w:ascii="Times New Roman" w:hAnsi="Times New Roman" w:cs="Times New Roman"/>
+          <w:sz w:val="24"/>
+          <w:szCs w:val="24"/>
+        </w:rPr>
+        <w:t>Reports</w:t>
+      </w:r>
+      <w:r>
+        <w:rPr>
+          <w:rFonts w:ascii="Times New Roman" w:hAnsi="Times New Roman" w:cs="Times New Roman"/>
+          <w:sz w:val="24"/>
+          <w:szCs w:val="24"/>
+        </w:rPr>
+        <w:tab/>
+      </w:r>
+      <w:r>
+        <w:rPr>
+          <w:rFonts w:ascii="Times New Roman" w:hAnsi="Times New Roman" w:cs="Times New Roman"/>
+          <w:sz w:val="24"/>
+          <w:szCs w:val="24"/>
+        </w:rPr>
+        <w:t>39</w:t>
+      </w:r>
+    </w:p>
+    <w:p>
+      <w:pPr>
+        <w:pStyle w:val="ListParagraph"/>
+        <w:numPr>
+          <w:ilvl w:val="2"/>
+          <w:numId w:val="1"/>
+        </w:numPr>
+        <w:tabs>
+          <w:tab w:val="left" w:pos="1080"/>
+          <w:tab w:val="left" w:pos="1620"/>
+          <w:tab w:val="left" w:pos="2340"/>
+          <w:tab w:val="right" w:leader="dot" w:pos="8640"/>
+        </w:tabs>
+        <w:spacing w:after="0" w:line="240" w:lineRule="auto"/>
+        <w:ind w:left="2340"/>
+        <w:rPr>
+          <w:rFonts w:ascii="Times New Roman" w:hAnsi="Times New Roman" w:cs="Times New Roman"/>
+          <w:sz w:val="24"/>
+          <w:szCs w:val="24"/>
+        </w:rPr>
+      </w:pPr>
+      <w:r>
+        <w:rPr>
+          <w:rFonts w:ascii="Times New Roman" w:hAnsi="Times New Roman" w:cs="Times New Roman"/>
+          <w:sz w:val="24"/>
+          <w:szCs w:val="24"/>
+        </w:rPr>
+        <w:t>Additional Functionalities</w:t>
+      </w:r>
+      <w:r>
+        <w:rPr>
+          <w:rFonts w:ascii="Times New Roman" w:hAnsi="Times New Roman" w:cs="Times New Roman"/>
+          <w:sz w:val="24"/>
+          <w:szCs w:val="24"/>
+        </w:rPr>
+        <w:tab/>
+        <w:t>42</w:t>
+      </w:r>
+    </w:p>
+    <w:p>
+      <w:pPr>
+        <w:pStyle w:val="ListParagraph"/>
+        <w:numPr>
+          <w:ilvl w:val="2"/>
+          <w:numId w:val="1"/>
+        </w:numPr>
+        <w:tabs>
+          <w:tab w:val="left" w:pos="1080"/>
+          <w:tab w:val="left" w:pos="1620"/>
+          <w:tab w:val="left" w:pos="2340"/>
+          <w:tab w:val="right" w:leader="dot" w:pos="8640"/>
+        </w:tabs>
+        <w:spacing w:after="0" w:line="240" w:lineRule="auto"/>
+        <w:ind w:left="2340"/>
+        <w:rPr>
+          <w:rFonts w:ascii="Times New Roman" w:hAnsi="Times New Roman" w:cs="Times New Roman"/>
+          <w:sz w:val="24"/>
+          <w:szCs w:val="24"/>
+        </w:rPr>
+      </w:pPr>
+      <w:r>
+        <w:rPr>
+          <w:rFonts w:ascii="Times New Roman" w:hAnsi="Times New Roman" w:cs="Times New Roman"/>
+          <w:sz w:val="24"/>
+          <w:szCs w:val="24"/>
+        </w:rPr>
+        <w:t>Help</w:t>
+      </w:r>
+      <w:r>
+        <w:rPr>
+          <w:rFonts w:ascii="Times New Roman" w:hAnsi="Times New Roman" w:cs="Times New Roman"/>
+          <w:sz w:val="24"/>
+          <w:szCs w:val="24"/>
+        </w:rPr>
+        <w:tab/>
+        <w:t>46</w:t>
+      </w:r>
+    </w:p>
+    <w:p>
+      <w:pPr>
+        <w:tabs>
+          <w:tab w:val="left" w:pos="1080"/>
+          <w:tab w:val="left" w:pos="1620"/>
+          <w:tab w:val="left" w:pos="2340"/>
+          <w:tab w:val="right" w:leader="dot" w:pos="8640"/>
+        </w:tabs>
+        <w:spacing w:after="0" w:line="240" w:lineRule="auto"/>
+        <w:rPr>
+          <w:rFonts w:ascii="Times New Roman" w:hAnsi="Times New Roman" w:cs="Times New Roman"/>
+          <w:sz w:val="24"/>
+          <w:szCs w:val="24"/>
+        </w:rPr>
+      </w:pPr>
+    </w:p>
+    <w:p>
+      <w:pPr>
+        <w:pStyle w:val="ListParagraph"/>
+        <w:numPr>
+          <w:ilvl w:val="0"/>
+          <w:numId w:val="1"/>
+        </w:numPr>
+        <w:tabs>
+          <w:tab w:val="left" w:pos="1620"/>
+          <w:tab w:val="left" w:pos="2340"/>
+          <w:tab w:val="right" w:leader="dot" w:pos="8640"/>
+        </w:tabs>
+        <w:spacing w:after="0" w:line="240" w:lineRule="auto"/>
+        <w:ind w:left="720"/>
+        <w:rPr>
+          <w:rFonts w:ascii="Times New Roman" w:hAnsi="Times New Roman" w:cs="Times New Roman"/>
+          <w:sz w:val="24"/>
+          <w:szCs w:val="24"/>
+        </w:rPr>
+      </w:pPr>
+      <w:r>
+        <w:rPr>
+          <w:rFonts w:ascii="Times New Roman" w:hAnsi="Times New Roman" w:cs="Times New Roman"/>
+          <w:sz w:val="24"/>
+          <w:szCs w:val="24"/>
+        </w:rPr>
+        <w:t>EXT</w:t>
+      </w:r>
+      <w:r>
+        <w:rPr>
+          <w:rFonts w:ascii="Times New Roman" w:hAnsi="Times New Roman" w:cs="Times New Roman"/>
+          <w:sz w:val="24"/>
+          <w:szCs w:val="24"/>
+        </w:rPr>
+        <w:t>ERNAL INTERFACE REQUIREMENTS</w:t>
+      </w:r>
+      <w:r>
+        <w:rPr>
+          <w:rFonts w:ascii="Times New Roman" w:hAnsi="Times New Roman" w:cs="Times New Roman"/>
+          <w:sz w:val="24"/>
+          <w:szCs w:val="24"/>
+        </w:rPr>
+        <w:tab/>
+      </w:r>
+      <w:r>
+        <w:rPr>
+          <w:rFonts w:ascii="Times New Roman" w:hAnsi="Times New Roman" w:cs="Times New Roman"/>
+          <w:sz w:val="24"/>
+          <w:szCs w:val="24"/>
+        </w:rPr>
+        <w:t>49</w:t>
+      </w:r>
+    </w:p>
+    <w:p>
+      <w:pPr>
+        <w:pStyle w:val="ListParagraph"/>
+        <w:tabs>
+          <w:tab w:val="left" w:pos="1080"/>
+          <w:tab w:val="left" w:pos="1620"/>
+          <w:tab w:val="left" w:pos="2340"/>
+          <w:tab w:val="right" w:leader="dot" w:pos="8640"/>
+        </w:tabs>
+        <w:spacing w:after="0" w:line="240" w:lineRule="auto"/>
+        <w:ind w:left="1080"/>
+        <w:rPr>
+          <w:rFonts w:ascii="Times New Roman" w:hAnsi="Times New Roman" w:cs="Times New Roman"/>
+          <w:sz w:val="24"/>
+          <w:szCs w:val="24"/>
+        </w:rPr>
+      </w:pPr>
+    </w:p>
+    <w:p>
+      <w:pPr>
+        <w:pStyle w:val="ListParagraph"/>
+        <w:numPr>
+          <w:ilvl w:val="1"/>
+          <w:numId w:val="1"/>
+        </w:numPr>
+        <w:tabs>
+          <w:tab w:val="left" w:pos="1080"/>
+          <w:tab w:val="left" w:pos="1620"/>
+          <w:tab w:val="left" w:pos="2340"/>
+          <w:tab w:val="right" w:leader="dot" w:pos="8640"/>
+        </w:tabs>
+        <w:spacing w:after="0" w:line="240" w:lineRule="auto"/>
+        <w:rPr>
+          <w:rFonts w:ascii="Times New Roman" w:hAnsi="Times New Roman" w:cs="Times New Roman"/>
+          <w:sz w:val="24"/>
+          <w:szCs w:val="24"/>
+        </w:rPr>
+      </w:pPr>
+      <w:r>
+        <w:rPr>
+          <w:rFonts w:ascii="Times New Roman" w:hAnsi="Times New Roman" w:cs="Times New Roman"/>
+          <w:sz w:val="24"/>
+          <w:szCs w:val="24"/>
+        </w:rPr>
+        <w:t>User Interfaces</w:t>
+      </w:r>
+      <w:r>
+        <w:rPr>
+          <w:rFonts w:ascii="Times New Roman" w:hAnsi="Times New Roman" w:cs="Times New Roman"/>
+          <w:sz w:val="24"/>
+          <w:szCs w:val="24"/>
+        </w:rPr>
+        <w:tab/>
+      </w:r>
+      <w:r>
+        <w:rPr>
+          <w:rFonts w:ascii="Times New Roman" w:hAnsi="Times New Roman" w:cs="Times New Roman"/>
+          <w:sz w:val="24"/>
+          <w:szCs w:val="24"/>
+        </w:rPr>
+        <w:t>49</w:t>
+      </w:r>
+    </w:p>
+    <w:p>
+      <w:pPr>
+        <w:pStyle w:val="ListParagraph"/>
+        <w:numPr>
+          <w:ilvl w:val="2"/>
+          <w:numId w:val="1"/>
+        </w:numPr>
+        <w:tabs>
+          <w:tab w:val="left" w:pos="1080"/>
+          <w:tab w:val="left" w:pos="1620"/>
+          <w:tab w:val="left" w:pos="2340"/>
+          <w:tab w:val="right" w:leader="dot" w:pos="8640"/>
+        </w:tabs>
+        <w:spacing w:after="0" w:line="240" w:lineRule="auto"/>
+        <w:ind w:left="2340"/>
+        <w:rPr>
+          <w:rFonts w:ascii="Times New Roman" w:hAnsi="Times New Roman" w:cs="Times New Roman"/>
+          <w:sz w:val="24"/>
+          <w:szCs w:val="24"/>
+        </w:rPr>
+      </w:pPr>
+      <w:r>
+        <w:rPr>
+          <w:rFonts w:ascii="Times New Roman" w:hAnsi="Times New Roman" w:cs="Times New Roman"/>
+          <w:sz w:val="24"/>
+          <w:szCs w:val="24"/>
+        </w:rPr>
+        <w:t>Home Page for P</w:t>
+      </w:r>
+      <w:r>
+        <w:rPr>
+          <w:rFonts w:ascii="Times New Roman" w:hAnsi="Times New Roman" w:cs="Times New Roman"/>
+          <w:sz w:val="24"/>
+          <w:szCs w:val="24"/>
+        </w:rPr>
+        <w:t>ublic</w:t>
+      </w:r>
+      <w:r>
+        <w:rPr>
+          <w:rFonts w:ascii="Times New Roman" w:hAnsi="Times New Roman" w:cs="Times New Roman"/>
+          <w:sz w:val="24"/>
+          <w:szCs w:val="24"/>
+        </w:rPr>
+        <w:tab/>
+      </w:r>
+      <w:r>
+        <w:rPr>
+          <w:rFonts w:ascii="Times New Roman" w:hAnsi="Times New Roman" w:cs="Times New Roman"/>
+          <w:sz w:val="24"/>
+          <w:szCs w:val="24"/>
+        </w:rPr>
+        <w:t>50</w:t>
+      </w:r>
+    </w:p>
+    <w:p>
+      <w:pPr>
+        <w:pStyle w:val="ListParagraph"/>
+        <w:numPr>
+          <w:ilvl w:val="2"/>
+          <w:numId w:val="1"/>
+        </w:numPr>
+        <w:tabs>
+          <w:tab w:val="left" w:pos="1080"/>
+          <w:tab w:val="left" w:pos="1620"/>
+          <w:tab w:val="left" w:pos="2340"/>
+          <w:tab w:val="right" w:leader="dot" w:pos="8640"/>
+        </w:tabs>
+        <w:spacing w:after="0" w:line="240" w:lineRule="auto"/>
+        <w:ind w:left="2340"/>
+        <w:rPr>
+          <w:rFonts w:ascii="Times New Roman" w:hAnsi="Times New Roman" w:cs="Times New Roman"/>
+          <w:sz w:val="24"/>
+          <w:szCs w:val="24"/>
+        </w:rPr>
+      </w:pPr>
+      <w:r>
+        <w:rPr>
+          <w:rFonts w:ascii="Times New Roman" w:hAnsi="Times New Roman" w:cs="Times New Roman"/>
+          <w:sz w:val="24"/>
+          <w:szCs w:val="24"/>
+        </w:rPr>
+        <w:t>Aid Map</w:t>
+      </w:r>
+      <w:r>
+        <w:rPr>
+          <w:rFonts w:ascii="Times New Roman" w:hAnsi="Times New Roman" w:cs="Times New Roman"/>
+          <w:sz w:val="24"/>
+          <w:szCs w:val="24"/>
+        </w:rPr>
+        <w:tab/>
+      </w:r>
+      <w:r>
+        <w:rPr>
+          <w:rFonts w:ascii="Times New Roman" w:hAnsi="Times New Roman" w:cs="Times New Roman"/>
+          <w:sz w:val="24"/>
+          <w:szCs w:val="24"/>
+        </w:rPr>
+        <w:t>51</w:t>
+      </w:r>
+    </w:p>
+    <w:p>
+      <w:pPr>
+        <w:pStyle w:val="ListParagraph"/>
+        <w:numPr>
+          <w:ilvl w:val="2"/>
+          <w:numId w:val="1"/>
+        </w:numPr>
+        <w:tabs>
+          <w:tab w:val="left" w:pos="1080"/>
+          <w:tab w:val="left" w:pos="1620"/>
+          <w:tab w:val="left" w:pos="2340"/>
+          <w:tab w:val="right" w:leader="dot" w:pos="8640"/>
+        </w:tabs>
+        <w:spacing w:after="0" w:line="240" w:lineRule="auto"/>
+        <w:ind w:left="2340"/>
+        <w:rPr>
+          <w:rFonts w:ascii="Times New Roman" w:hAnsi="Times New Roman" w:cs="Times New Roman"/>
+          <w:sz w:val="24"/>
+          <w:szCs w:val="24"/>
+        </w:rPr>
+      </w:pPr>
+      <w:r>
+        <w:rPr>
+          <w:rFonts w:ascii="Times New Roman" w:hAnsi="Times New Roman"/>
+          <w:sz w:val="24"/>
+          <w:szCs w:val="24"/>
+        </w:rPr>
+        <w:t>Organization Profile for P</w:t>
+      </w:r>
+      <w:r>
+        <w:rPr>
+          <w:rFonts w:ascii="Times New Roman" w:hAnsi="Times New Roman"/>
+          <w:sz w:val="24"/>
+          <w:szCs w:val="24"/>
+        </w:rPr>
+        <w:t>ublic</w:t>
+      </w:r>
+      <w:r>
+        <w:rPr>
+          <w:rFonts w:ascii="Times New Roman" w:hAnsi="Times New Roman" w:cs="Times New Roman"/>
+          <w:sz w:val="24"/>
+          <w:szCs w:val="24"/>
+        </w:rPr>
+        <w:tab/>
+      </w:r>
+      <w:r>
+        <w:rPr>
+          <w:rFonts w:ascii="Times New Roman" w:hAnsi="Times New Roman" w:cs="Times New Roman"/>
+          <w:sz w:val="24"/>
+          <w:szCs w:val="24"/>
+        </w:rPr>
+        <w:t>52</w:t>
+      </w:r>
+    </w:p>
+    <w:p>
+      <w:pPr>
+        <w:pStyle w:val="ListParagraph"/>
+        <w:numPr>
+          <w:ilvl w:val="2"/>
+          <w:numId w:val="1"/>
+        </w:numPr>
+        <w:tabs>
+          <w:tab w:val="left" w:pos="1080"/>
+          <w:tab w:val="left" w:pos="1620"/>
+          <w:tab w:val="left" w:pos="2340"/>
+          <w:tab w:val="right" w:leader="dot" w:pos="8640"/>
+        </w:tabs>
+        <w:spacing w:after="0" w:line="240" w:lineRule="auto"/>
+        <w:ind w:left="2340"/>
+        <w:rPr>
+          <w:rFonts w:ascii="Times New Roman" w:hAnsi="Times New Roman" w:cs="Times New Roman"/>
+          <w:sz w:val="24"/>
+          <w:szCs w:val="24"/>
+        </w:rPr>
+      </w:pPr>
+      <w:r>
+        <w:rPr>
+          <w:rFonts w:ascii="Times New Roman" w:hAnsi="Times New Roman" w:cs="Times New Roman"/>
+          <w:sz w:val="24"/>
+        </w:rPr>
+        <w:t>Project Profile for P</w:t>
+      </w:r>
+      <w:r>
+        <w:rPr>
+          <w:rFonts w:ascii="Times New Roman" w:hAnsi="Times New Roman" w:cs="Times New Roman"/>
+          <w:sz w:val="24"/>
+        </w:rPr>
+        <w:t>ublic</w:t>
+      </w:r>
+      <w:r>
+        <w:rPr>
+          <w:rFonts w:ascii="Times New Roman" w:hAnsi="Times New Roman" w:cs="Times New Roman"/>
+          <w:sz w:val="24"/>
+          <w:szCs w:val="24"/>
+        </w:rPr>
+        <w:tab/>
+      </w:r>
+      <w:r>
+        <w:rPr>
+          <w:rFonts w:ascii="Times New Roman" w:hAnsi="Times New Roman" w:cs="Times New Roman"/>
+          <w:sz w:val="24"/>
+          <w:szCs w:val="24"/>
+        </w:rPr>
+        <w:t>53</w:t>
+      </w:r>
+    </w:p>
+    <w:p>
+      <w:pPr>
+        <w:pStyle w:val="ListParagraph"/>
+        <w:numPr>
+          <w:ilvl w:val="2"/>
+          <w:numId w:val="1"/>
+        </w:numPr>
+        <w:tabs>
+          <w:tab w:val="left" w:pos="1080"/>
+          <w:tab w:val="left" w:pos="1620"/>
+          <w:tab w:val="left" w:pos="2340"/>
+          <w:tab w:val="right" w:leader="dot" w:pos="8640"/>
+        </w:tabs>
+        <w:spacing w:after="0" w:line="240" w:lineRule="auto"/>
+        <w:ind w:left="2340"/>
+        <w:rPr>
+          <w:rFonts w:ascii="Times New Roman" w:hAnsi="Times New Roman" w:cs="Times New Roman"/>
+          <w:sz w:val="24"/>
+          <w:szCs w:val="24"/>
+        </w:rPr>
+      </w:pPr>
+      <w:r>
+        <w:rPr>
+          <w:rFonts w:ascii="Times New Roman" w:hAnsi="Times New Roman" w:cs="Times New Roman"/>
+          <w:sz w:val="24"/>
+        </w:rPr>
+        <w:t>Sign in</w:t>
+      </w:r>
+      <w:r>
+        <w:rPr>
+          <w:rFonts w:ascii="Times New Roman" w:hAnsi="Times New Roman" w:cs="Times New Roman"/>
+          <w:sz w:val="24"/>
+          <w:szCs w:val="24"/>
+        </w:rPr>
+        <w:tab/>
+      </w:r>
+      <w:r>
+        <w:rPr>
+          <w:rFonts w:ascii="Times New Roman" w:hAnsi="Times New Roman" w:cs="Times New Roman"/>
+          <w:sz w:val="24"/>
+          <w:szCs w:val="24"/>
+        </w:rPr>
+        <w:t>54</w:t>
+      </w:r>
+    </w:p>
+    <w:p>
+      <w:pPr>
+        <w:pStyle w:val="ListParagraph"/>
+        <w:numPr>
+          <w:ilvl w:val="2"/>
+          <w:numId w:val="1"/>
+        </w:numPr>
+        <w:tabs>
+          <w:tab w:val="left" w:pos="1080"/>
+          <w:tab w:val="left" w:pos="1620"/>
+          <w:tab w:val="left" w:pos="2340"/>
+          <w:tab w:val="right" w:leader="dot" w:pos="8640"/>
+        </w:tabs>
+        <w:spacing w:after="0" w:line="240" w:lineRule="auto"/>
+        <w:ind w:left="2340"/>
+        <w:rPr>
+          <w:rFonts w:ascii="Times New Roman" w:hAnsi="Times New Roman" w:cs="Times New Roman"/>
+          <w:sz w:val="24"/>
+          <w:szCs w:val="24"/>
+        </w:rPr>
+      </w:pPr>
+      <w:r>
+        <w:rPr>
+          <w:rFonts w:ascii="Times New Roman" w:hAnsi="Times New Roman" w:cs="Times New Roman"/>
+          <w:sz w:val="24"/>
+        </w:rPr>
+        <w:t>Create Account</w:t>
+      </w:r>
+      <w:r>
+        <w:rPr>
+          <w:rFonts w:ascii="Times New Roman" w:hAnsi="Times New Roman" w:cs="Times New Roman"/>
+          <w:sz w:val="24"/>
+          <w:szCs w:val="24"/>
+        </w:rPr>
+        <w:tab/>
+      </w:r>
+      <w:r>
+        <w:rPr>
+          <w:rFonts w:ascii="Times New Roman" w:hAnsi="Times New Roman" w:cs="Times New Roman"/>
+          <w:sz w:val="24"/>
+          <w:szCs w:val="24"/>
+        </w:rPr>
+        <w:t>55</w:t>
+      </w:r>
+    </w:p>
+    <w:p>
+      <w:pPr>
+        <w:pStyle w:val="ListParagraph"/>
+        <w:numPr>
+          <w:ilvl w:val="2"/>
+          <w:numId w:val="1"/>
+        </w:numPr>
+        <w:tabs>
+          <w:tab w:val="left" w:pos="1080"/>
+          <w:tab w:val="left" w:pos="1620"/>
+          <w:tab w:val="left" w:pos="2340"/>
+          <w:tab w:val="right" w:leader="dot" w:pos="8640"/>
+        </w:tabs>
+        <w:spacing w:after="0" w:line="240" w:lineRule="auto"/>
+        <w:ind w:left="2340"/>
+        <w:rPr>
+          <w:rFonts w:ascii="Times New Roman" w:hAnsi="Times New Roman" w:cs="Times New Roman"/>
+          <w:sz w:val="24"/>
+          <w:szCs w:val="24"/>
+        </w:rPr>
+      </w:pPr>
+      <w:r>
+        <w:rPr>
+          <w:rFonts w:ascii="Times New Roman" w:hAnsi="Times New Roman" w:cs="Times New Roman"/>
+          <w:sz w:val="24"/>
+          <w:szCs w:val="24"/>
+        </w:rPr>
+        <w:t>Owner’s View to Organization Profile</w:t>
+      </w:r>
+      <w:r>
+        <w:rPr>
+          <w:rFonts w:ascii="Times New Roman" w:hAnsi="Times New Roman" w:cs="Times New Roman"/>
+          <w:sz w:val="24"/>
+          <w:szCs w:val="24"/>
+        </w:rPr>
+        <w:tab/>
+      </w:r>
+      <w:r>
+        <w:rPr>
+          <w:rFonts w:ascii="Times New Roman" w:hAnsi="Times New Roman" w:cs="Times New Roman"/>
+          <w:sz w:val="24"/>
+          <w:szCs w:val="24"/>
+        </w:rPr>
+        <w:t>56</w:t>
+      </w:r>
+    </w:p>
+    <w:p>
+      <w:pPr>
+        <w:pStyle w:val="ListParagraph"/>
+        <w:numPr>
+          <w:ilvl w:val="2"/>
+          <w:numId w:val="1"/>
+        </w:numPr>
+        <w:tabs>
+          <w:tab w:val="left" w:pos="1080"/>
+          <w:tab w:val="left" w:pos="1620"/>
+          <w:tab w:val="left" w:pos="2340"/>
+          <w:tab w:val="right" w:leader="dot" w:pos="8640"/>
+        </w:tabs>
+        <w:spacing w:after="0" w:line="240" w:lineRule="auto"/>
+        <w:ind w:left="2340"/>
+        <w:rPr>
+          <w:rFonts w:ascii="Times New Roman" w:hAnsi="Times New Roman" w:cs="Times New Roman"/>
+          <w:sz w:val="24"/>
+          <w:szCs w:val="24"/>
+        </w:rPr>
+      </w:pPr>
+      <w:r>
+        <w:rPr>
+          <w:rFonts w:ascii="Times New Roman" w:hAnsi="Times New Roman" w:cs="Times New Roman"/>
+          <w:sz w:val="24"/>
+          <w:szCs w:val="24"/>
+        </w:rPr>
+        <w:t>Edit Profile</w:t>
+      </w:r>
+      <w:r>
+        <w:rPr>
+          <w:rFonts w:ascii="Times New Roman" w:hAnsi="Times New Roman" w:cs="Times New Roman"/>
+          <w:sz w:val="24"/>
+          <w:szCs w:val="24"/>
+        </w:rPr>
+        <w:tab/>
+      </w:r>
+      <w:r>
+        <w:rPr>
+          <w:rFonts w:ascii="Times New Roman" w:hAnsi="Times New Roman" w:cs="Times New Roman"/>
+          <w:sz w:val="24"/>
+          <w:szCs w:val="24"/>
+        </w:rPr>
+        <w:t>57</w:t>
+      </w:r>
+    </w:p>
+    <w:p>
+      <w:pPr>
+        <w:pStyle w:val="ListParagraph"/>
+        <w:numPr>
+          <w:ilvl w:val="2"/>
+          <w:numId w:val="1"/>
+        </w:numPr>
+        <w:tabs>
+          <w:tab w:val="left" w:pos="1080"/>
+          <w:tab w:val="left" w:pos="1620"/>
+          <w:tab w:val="left" w:pos="2340"/>
+          <w:tab w:val="right" w:leader="dot" w:pos="8640"/>
+        </w:tabs>
+        <w:spacing w:after="0" w:line="240" w:lineRule="auto"/>
+        <w:ind w:left="2340"/>
+        <w:rPr>
+          <w:rFonts w:ascii="Times New Roman" w:hAnsi="Times New Roman" w:cs="Times New Roman"/>
+          <w:sz w:val="24"/>
+          <w:szCs w:val="24"/>
+        </w:rPr>
+      </w:pPr>
+      <w:r>
+        <w:rPr>
+          <w:rFonts w:ascii="Times New Roman" w:hAnsi="Times New Roman" w:cs="Times New Roman"/>
+          <w:sz w:val="24"/>
+          <w:szCs w:val="24"/>
+        </w:rPr>
+        <w:t>Account Settings</w:t>
+      </w:r>
+      <w:r>
+        <w:rPr>
+          <w:rFonts w:ascii="Times New Roman" w:hAnsi="Times New Roman" w:cs="Times New Roman"/>
+          <w:sz w:val="24"/>
+          <w:szCs w:val="24"/>
+        </w:rPr>
+        <w:tab/>
+      </w:r>
+      <w:r>
+        <w:rPr>
+          <w:rFonts w:ascii="Times New Roman" w:hAnsi="Times New Roman" w:cs="Times New Roman"/>
+          <w:sz w:val="24"/>
+          <w:szCs w:val="24"/>
+        </w:rPr>
+        <w:t>58</w:t>
+      </w:r>
+    </w:p>
+    <w:p>
+      <w:pPr>
+        <w:pStyle w:val="ListParagraph"/>
+        <w:numPr>
+          <w:ilvl w:val="2"/>
+          <w:numId w:val="1"/>
+        </w:numPr>
+        <w:tabs>
+          <w:tab w:val="left" w:pos="1080"/>
+          <w:tab w:val="left" w:pos="1620"/>
+          <w:tab w:val="left" w:pos="2340"/>
+          <w:tab w:val="right" w:leader="dot" w:pos="8640"/>
+        </w:tabs>
+        <w:spacing w:after="0" w:line="240" w:lineRule="auto"/>
+        <w:ind w:left="2340"/>
+        <w:rPr>
+          <w:rFonts w:ascii="Times New Roman" w:hAnsi="Times New Roman" w:cs="Times New Roman"/>
+          <w:sz w:val="24"/>
+          <w:szCs w:val="24"/>
+        </w:rPr>
+      </w:pPr>
+      <w:r>
+        <w:rPr>
+          <w:rFonts w:ascii="Times New Roman" w:hAnsi="Times New Roman" w:cs="Times New Roman"/>
+          <w:sz w:val="24"/>
+          <w:szCs w:val="24"/>
+        </w:rPr>
         <w:lastRenderedPageBreak/>
-        <w:t>Hardware Platform</w:t>
-      </w:r>
-      <w:r>
-        <w:rPr>
-          <w:rFonts w:ascii="Times New Roman" w:hAnsi="Times New Roman" w:cs="Times New Roman"/>
-          <w:sz w:val="24"/>
-          <w:szCs w:val="24"/>
-        </w:rPr>
-        <w:tab/>
-      </w:r>
-      <w:r>
-        <w:rPr>
-          <w:rFonts w:ascii="Times New Roman" w:hAnsi="Times New Roman" w:cs="Times New Roman"/>
-          <w:sz w:val="24"/>
-          <w:szCs w:val="24"/>
-        </w:rPr>
-        <w:t>14</w:t>
+        <w:t>Registered Visitor’s View to Organization Profile</w:t>
+      </w:r>
+      <w:r>
+        <w:rPr>
+          <w:rFonts w:ascii="Times New Roman" w:hAnsi="Times New Roman" w:cs="Times New Roman"/>
+          <w:sz w:val="24"/>
+          <w:szCs w:val="24"/>
+        </w:rPr>
+        <w:tab/>
+      </w:r>
+      <w:r>
+        <w:rPr>
+          <w:rFonts w:ascii="Times New Roman" w:hAnsi="Times New Roman" w:cs="Times New Roman"/>
+          <w:sz w:val="24"/>
+          <w:szCs w:val="24"/>
+        </w:rPr>
+        <w:t>59</w:t>
       </w:r>
     </w:p>
     <w:p>
@@ -1579,27 +3498,27 @@
       </w:pPr>
       <w:r>
         <w:rPr>
-          <w:rFonts w:ascii="Times New Roman" w:hAnsi="Times New Roman" w:cs="Times New Roman"/>
-          <w:sz w:val="24"/>
-          <w:szCs w:val="24"/>
-        </w:rPr>
-        <w:t>Software Tools</w:t>
-      </w:r>
-      <w:r>
-        <w:rPr>
-          <w:rFonts w:ascii="Times New Roman" w:hAnsi="Times New Roman" w:cs="Times New Roman"/>
-          <w:sz w:val="24"/>
-          <w:szCs w:val="24"/>
-        </w:rPr>
-        <w:tab/>
-      </w:r>
-      <w:r>
-        <w:rPr>
-          <w:rFonts w:ascii="Times New Roman" w:hAnsi="Times New Roman" w:cs="Times New Roman"/>
-          <w:sz w:val="24"/>
-          <w:szCs w:val="24"/>
-        </w:rPr>
-        <w:t>15</w:t>
+          <w:rFonts w:ascii="Times New Roman" w:hAnsi="Times New Roman"/>
+          <w:sz w:val="24"/>
+          <w:szCs w:val="24"/>
+        </w:rPr>
+        <w:t>Home Page for Registered Users</w:t>
+      </w:r>
+      <w:r>
+        <w:rPr>
+          <w:rFonts w:ascii="Times New Roman" w:hAnsi="Times New Roman"/>
+          <w:sz w:val="24"/>
+          <w:szCs w:val="24"/>
+        </w:rPr>
+        <w:tab/>
+      </w:r>
+      <w:r>
+        <w:rPr>
+          <w:rFonts w:ascii="Times New Roman" w:hAnsi="Times New Roman"/>
+          <w:sz w:val="24"/>
+          <w:szCs w:val="24"/>
+        </w:rPr>
+        <w:t>60</w:t>
       </w:r>
     </w:p>
     <w:p>
@@ -1625,72 +3544,27 @@
       </w:pPr>
       <w:r>
         <w:rPr>
-          <w:rFonts w:ascii="Times New Roman" w:hAnsi="Times New Roman" w:cs="Times New Roman"/>
-          <w:sz w:val="24"/>
-          <w:szCs w:val="24"/>
-        </w:rPr>
-        <w:t>Operating System</w:t>
-      </w:r>
-      <w:r>
-        <w:rPr>
-          <w:rFonts w:ascii="Times New Roman" w:hAnsi="Times New Roman" w:cs="Times New Roman"/>
-          <w:sz w:val="24"/>
-          <w:szCs w:val="24"/>
-        </w:rPr>
-        <w:tab/>
-      </w:r>
-      <w:r>
-        <w:rPr>
-          <w:rFonts w:ascii="Times New Roman" w:hAnsi="Times New Roman" w:cs="Times New Roman"/>
-          <w:sz w:val="24"/>
-          <w:szCs w:val="24"/>
-        </w:rPr>
-        <w:t>15</w:t>
-      </w:r>
-    </w:p>
-    <w:p>
-      <w:pPr>
-        <w:pStyle w:val="ListParagraph"/>
-        <w:numPr>
-          <w:ilvl w:val="1"/>
-          <w:numId w:val="1"/>
-        </w:numPr>
-        <w:tabs>
-          <w:tab w:val="left" w:pos="1080"/>
-          <w:tab w:val="left" w:pos="1620"/>
-          <w:tab w:val="left" w:pos="2340"/>
-          <w:tab w:val="right" w:leader="dot" w:pos="8640"/>
-        </w:tabs>
-        <w:spacing w:after="0" w:line="240" w:lineRule="auto"/>
-        <w:rPr>
-          <w:rFonts w:ascii="Times New Roman" w:hAnsi="Times New Roman" w:cs="Times New Roman"/>
-          <w:sz w:val="24"/>
-          <w:szCs w:val="24"/>
-        </w:rPr>
-      </w:pPr>
-      <w:r>
-        <w:rPr>
-          <w:rFonts w:ascii="Times New Roman" w:hAnsi="Times New Roman" w:cs="Times New Roman"/>
-          <w:sz w:val="24"/>
-          <w:szCs w:val="24"/>
-        </w:rPr>
-        <w:t>Design and Implementation Constraints</w:t>
-      </w:r>
-      <w:r>
-        <w:rPr>
-          <w:rFonts w:ascii="Times New Roman" w:hAnsi="Times New Roman" w:cs="Times New Roman"/>
-          <w:sz w:val="24"/>
-          <w:szCs w:val="24"/>
-        </w:rPr>
-        <w:tab/>
-      </w:r>
-      <w:r>
-        <w:rPr>
-          <w:rFonts w:ascii="Times New Roman" w:hAnsi="Times New Roman" w:cs="Times New Roman"/>
-          <w:sz w:val="24"/>
-          <w:szCs w:val="24"/>
-        </w:rPr>
-        <w:t>16</w:t>
+          <w:rFonts w:ascii="Times New Roman" w:hAnsi="Times New Roman"/>
+          <w:sz w:val="24"/>
+          <w:szCs w:val="24"/>
+        </w:rPr>
+        <w:t>Project List</w:t>
+      </w:r>
+      <w:r>
+        <w:rPr>
+          <w:rFonts w:ascii="Times New Roman" w:hAnsi="Times New Roman"/>
+          <w:sz w:val="24"/>
+          <w:szCs w:val="24"/>
+        </w:rPr>
+        <w:tab/>
+      </w:r>
+      <w:r>
+        <w:rPr>
+          <w:rFonts w:ascii="Times New Roman" w:hAnsi="Times New Roman"/>
+          <w:sz w:val="24"/>
+          <w:szCs w:val="24"/>
+        </w:rPr>
+        <w:t>61</w:t>
       </w:r>
     </w:p>
     <w:p>
@@ -1720,39 +3594,23 @@
           <w:sz w:val="24"/>
           <w:szCs w:val="24"/>
         </w:rPr>
-        <w:t>In</w:t>
-      </w:r>
-      <w:r>
-        <w:rPr>
-          <w:rFonts w:ascii="Times New Roman" w:hAnsi="Times New Roman"/>
-          <w:sz w:val="24"/>
-          <w:szCs w:val="24"/>
-        </w:rPr>
-        <w:t xml:space="preserve">terface Design </w:t>
-      </w:r>
-      <w:r>
-        <w:rPr>
-          <w:rFonts w:ascii="Times New Roman" w:hAnsi="Times New Roman"/>
-          <w:sz w:val="24"/>
-          <w:szCs w:val="24"/>
-        </w:rPr>
-        <w:t>Considerations</w:t>
-      </w:r>
-      <w:r>
-        <w:rPr>
-          <w:rFonts w:ascii="Times New Roman" w:hAnsi="Times New Roman"/>
-          <w:sz w:val="24"/>
-          <w:szCs w:val="24"/>
-        </w:rPr>
-        <w:tab/>
-      </w:r>
-      <w:r>
-        <w:rPr>
-          <w:rFonts w:ascii="Times New Roman" w:hAnsi="Times New Roman"/>
-          <w:sz w:val="24"/>
-          <w:szCs w:val="24"/>
-        </w:rPr>
-        <w:t>16</w:t>
+        <w:t>Create/Edit Project</w:t>
+      </w:r>
+      <w:r>
+        <w:rPr>
+          <w:rFonts w:ascii="Times New Roman" w:hAnsi="Times New Roman"/>
+          <w:sz w:val="24"/>
+          <w:szCs w:val="24"/>
+        </w:rPr>
+        <w:tab/>
+      </w:r>
+      <w:r>
+        <w:rPr>
+          <w:rFonts w:ascii="Times New Roman" w:hAnsi="Times New Roman"/>
+          <w:sz w:val="24"/>
+          <w:szCs w:val="24"/>
+        </w:rPr>
+        <w:t>62</w:t>
       </w:r>
     </w:p>
     <w:p>
@@ -1782,1777 +3640,6 @@
           <w:sz w:val="24"/>
           <w:szCs w:val="24"/>
         </w:rPr>
-        <w:t xml:space="preserve">Mapping </w:t>
-      </w:r>
-      <w:r>
-        <w:rPr>
-          <w:rFonts w:ascii="Times New Roman" w:hAnsi="Times New Roman"/>
-          <w:sz w:val="24"/>
-          <w:szCs w:val="24"/>
-        </w:rPr>
-        <w:t>Concerns</w:t>
-      </w:r>
-      <w:r>
-        <w:rPr>
-          <w:rFonts w:ascii="Times New Roman" w:hAnsi="Times New Roman" w:cs="Times New Roman"/>
-          <w:sz w:val="24"/>
-          <w:szCs w:val="24"/>
-        </w:rPr>
-        <w:tab/>
-      </w:r>
-      <w:r>
-        <w:rPr>
-          <w:rFonts w:ascii="Times New Roman" w:hAnsi="Times New Roman" w:cs="Times New Roman"/>
-          <w:sz w:val="24"/>
-          <w:szCs w:val="24"/>
-        </w:rPr>
-        <w:t>16</w:t>
-      </w:r>
-    </w:p>
-    <w:p>
-      <w:pPr>
-        <w:pStyle w:val="ListParagraph"/>
-        <w:numPr>
-          <w:ilvl w:val="2"/>
-          <w:numId w:val="1"/>
-        </w:numPr>
-        <w:tabs>
-          <w:tab w:val="left" w:pos="1080"/>
-          <w:tab w:val="left" w:pos="1620"/>
-          <w:tab w:val="left" w:pos="2340"/>
-          <w:tab w:val="right" w:leader="dot" w:pos="8640"/>
-        </w:tabs>
-        <w:spacing w:after="0" w:line="240" w:lineRule="auto"/>
-        <w:ind w:left="2340"/>
-        <w:rPr>
-          <w:rFonts w:ascii="Times New Roman" w:hAnsi="Times New Roman" w:cs="Times New Roman"/>
-          <w:sz w:val="24"/>
-          <w:szCs w:val="24"/>
-        </w:rPr>
-      </w:pPr>
-      <w:r>
-        <w:rPr>
-          <w:rFonts w:ascii="Times New Roman" w:hAnsi="Times New Roman"/>
-          <w:sz w:val="24"/>
-          <w:szCs w:val="24"/>
-        </w:rPr>
-        <w:t>Member Countries</w:t>
-      </w:r>
-      <w:r>
-        <w:rPr>
-          <w:rFonts w:ascii="Times New Roman" w:hAnsi="Times New Roman" w:cs="Times New Roman"/>
-          <w:sz w:val="24"/>
-          <w:szCs w:val="24"/>
-        </w:rPr>
-        <w:tab/>
-      </w:r>
-      <w:r>
-        <w:rPr>
-          <w:rFonts w:ascii="Times New Roman" w:hAnsi="Times New Roman" w:cs="Times New Roman"/>
-          <w:sz w:val="24"/>
-          <w:szCs w:val="24"/>
-        </w:rPr>
-        <w:t>17</w:t>
-      </w:r>
-    </w:p>
-    <w:p>
-      <w:pPr>
-        <w:pStyle w:val="ListParagraph"/>
-        <w:numPr>
-          <w:ilvl w:val="2"/>
-          <w:numId w:val="1"/>
-        </w:numPr>
-        <w:tabs>
-          <w:tab w:val="left" w:pos="1080"/>
-          <w:tab w:val="left" w:pos="1620"/>
-          <w:tab w:val="left" w:pos="2340"/>
-          <w:tab w:val="right" w:leader="dot" w:pos="8640"/>
-        </w:tabs>
-        <w:spacing w:after="0" w:line="240" w:lineRule="auto"/>
-        <w:ind w:left="2340"/>
-        <w:rPr>
-          <w:rFonts w:ascii="Times New Roman" w:hAnsi="Times New Roman" w:cs="Times New Roman"/>
-          <w:sz w:val="24"/>
-          <w:szCs w:val="24"/>
-        </w:rPr>
-      </w:pPr>
-      <w:r>
-        <w:rPr>
-          <w:rFonts w:ascii="Times New Roman" w:hAnsi="Times New Roman"/>
-          <w:sz w:val="24"/>
-          <w:szCs w:val="24"/>
-        </w:rPr>
-        <w:t>NGO</w:t>
-      </w:r>
-      <w:r>
-        <w:rPr>
-          <w:rFonts w:ascii="Times New Roman" w:hAnsi="Times New Roman"/>
-          <w:sz w:val="24"/>
-          <w:szCs w:val="24"/>
-        </w:rPr>
-        <w:t xml:space="preserve"> Participation</w:t>
-      </w:r>
-      <w:r>
-        <w:rPr>
-          <w:rFonts w:ascii="Times New Roman" w:hAnsi="Times New Roman" w:cs="Times New Roman"/>
-          <w:sz w:val="24"/>
-          <w:szCs w:val="24"/>
-        </w:rPr>
-        <w:tab/>
-      </w:r>
-      <w:r>
-        <w:rPr>
-          <w:rFonts w:ascii="Times New Roman" w:hAnsi="Times New Roman" w:cs="Times New Roman"/>
-          <w:sz w:val="24"/>
-          <w:szCs w:val="24"/>
-        </w:rPr>
-        <w:t>17</w:t>
-      </w:r>
-    </w:p>
-    <w:p>
-      <w:pPr>
-        <w:pStyle w:val="ListParagraph"/>
-        <w:numPr>
-          <w:ilvl w:val="2"/>
-          <w:numId w:val="1"/>
-        </w:numPr>
-        <w:tabs>
-          <w:tab w:val="left" w:pos="1080"/>
-          <w:tab w:val="left" w:pos="1620"/>
-          <w:tab w:val="left" w:pos="2340"/>
-          <w:tab w:val="right" w:leader="dot" w:pos="8640"/>
-        </w:tabs>
-        <w:spacing w:after="0" w:line="240" w:lineRule="auto"/>
-        <w:ind w:left="2340"/>
-        <w:rPr>
-          <w:rFonts w:ascii="Times New Roman" w:hAnsi="Times New Roman" w:cs="Times New Roman"/>
-          <w:sz w:val="24"/>
-          <w:szCs w:val="24"/>
-        </w:rPr>
-      </w:pPr>
-      <w:r>
-        <w:rPr>
-          <w:rFonts w:ascii="Times New Roman" w:hAnsi="Times New Roman"/>
-          <w:sz w:val="24"/>
-          <w:szCs w:val="24"/>
-        </w:rPr>
-        <w:t>Criteria for Matching</w:t>
-      </w:r>
-      <w:r>
-        <w:rPr>
-          <w:rFonts w:ascii="Times New Roman" w:hAnsi="Times New Roman" w:cs="Times New Roman"/>
-          <w:sz w:val="24"/>
-          <w:szCs w:val="24"/>
-        </w:rPr>
-        <w:tab/>
-      </w:r>
-      <w:r>
-        <w:rPr>
-          <w:rFonts w:ascii="Times New Roman" w:hAnsi="Times New Roman" w:cs="Times New Roman"/>
-          <w:sz w:val="24"/>
-          <w:szCs w:val="24"/>
-        </w:rPr>
-        <w:t>17</w:t>
-      </w:r>
-    </w:p>
-    <w:p>
-      <w:pPr>
-        <w:pStyle w:val="ListParagraph"/>
-        <w:numPr>
-          <w:ilvl w:val="2"/>
-          <w:numId w:val="1"/>
-        </w:numPr>
-        <w:tabs>
-          <w:tab w:val="left" w:pos="1080"/>
-          <w:tab w:val="left" w:pos="1620"/>
-          <w:tab w:val="left" w:pos="2340"/>
-          <w:tab w:val="right" w:leader="dot" w:pos="8640"/>
-        </w:tabs>
-        <w:spacing w:after="0" w:line="240" w:lineRule="auto"/>
-        <w:ind w:left="2340"/>
-        <w:rPr>
-          <w:rFonts w:ascii="Times New Roman" w:hAnsi="Times New Roman" w:cs="Times New Roman"/>
-          <w:sz w:val="24"/>
-          <w:szCs w:val="24"/>
-        </w:rPr>
-      </w:pPr>
-      <w:r>
-        <w:rPr>
-          <w:rFonts w:ascii="Times New Roman" w:hAnsi="Times New Roman"/>
-          <w:sz w:val="24"/>
-          <w:szCs w:val="24"/>
-        </w:rPr>
-        <w:t>Verifying User Registration</w:t>
-      </w:r>
-      <w:r>
-        <w:rPr>
-          <w:rFonts w:ascii="Times New Roman" w:hAnsi="Times New Roman" w:cs="Times New Roman"/>
-          <w:sz w:val="24"/>
-          <w:szCs w:val="24"/>
-        </w:rPr>
-        <w:tab/>
-      </w:r>
-      <w:r>
-        <w:rPr>
-          <w:rFonts w:ascii="Times New Roman" w:hAnsi="Times New Roman" w:cs="Times New Roman"/>
-          <w:sz w:val="24"/>
-          <w:szCs w:val="24"/>
-        </w:rPr>
-        <w:t>18</w:t>
-      </w:r>
-    </w:p>
-    <w:p>
-      <w:pPr>
-        <w:pStyle w:val="ListParagraph"/>
-        <w:numPr>
-          <w:ilvl w:val="2"/>
-          <w:numId w:val="1"/>
-        </w:numPr>
-        <w:tabs>
-          <w:tab w:val="left" w:pos="1080"/>
-          <w:tab w:val="left" w:pos="1620"/>
-          <w:tab w:val="left" w:pos="2340"/>
-          <w:tab w:val="right" w:leader="dot" w:pos="8640"/>
-        </w:tabs>
-        <w:spacing w:after="0" w:line="240" w:lineRule="auto"/>
-        <w:ind w:left="2340"/>
-        <w:rPr>
-          <w:rFonts w:ascii="Times New Roman" w:hAnsi="Times New Roman" w:cs="Times New Roman"/>
-          <w:sz w:val="24"/>
-          <w:szCs w:val="24"/>
-        </w:rPr>
-      </w:pPr>
-      <w:r>
-        <w:rPr>
-          <w:rFonts w:ascii="Times New Roman" w:hAnsi="Times New Roman"/>
-          <w:sz w:val="24"/>
-          <w:szCs w:val="24"/>
-        </w:rPr>
-        <w:t>Project Status</w:t>
-      </w:r>
-      <w:r>
-        <w:rPr>
-          <w:rFonts w:ascii="Times New Roman" w:hAnsi="Times New Roman" w:cs="Times New Roman"/>
-          <w:sz w:val="24"/>
-          <w:szCs w:val="24"/>
-        </w:rPr>
-        <w:tab/>
-        <w:t>18</w:t>
-      </w:r>
-    </w:p>
-    <w:p>
-      <w:pPr>
-        <w:pStyle w:val="ListParagraph"/>
-        <w:numPr>
-          <w:ilvl w:val="2"/>
-          <w:numId w:val="1"/>
-        </w:numPr>
-        <w:tabs>
-          <w:tab w:val="left" w:pos="1080"/>
-          <w:tab w:val="left" w:pos="1620"/>
-          <w:tab w:val="left" w:pos="2340"/>
-          <w:tab w:val="right" w:leader="dot" w:pos="8640"/>
-        </w:tabs>
-        <w:spacing w:after="0" w:line="240" w:lineRule="auto"/>
-        <w:ind w:left="2340"/>
-        <w:rPr>
-          <w:rFonts w:ascii="Times New Roman" w:hAnsi="Times New Roman" w:cs="Times New Roman"/>
-          <w:sz w:val="24"/>
-          <w:szCs w:val="24"/>
-        </w:rPr>
-      </w:pPr>
-      <w:r>
-        <w:rPr>
-          <w:rFonts w:ascii="Times New Roman" w:hAnsi="Times New Roman"/>
-          <w:sz w:val="24"/>
-          <w:szCs w:val="24"/>
-        </w:rPr>
-        <w:t>Donation</w:t>
-      </w:r>
-      <w:r>
-        <w:rPr>
-          <w:rFonts w:ascii="Times New Roman" w:hAnsi="Times New Roman" w:cs="Times New Roman"/>
-          <w:sz w:val="24"/>
-          <w:szCs w:val="24"/>
-        </w:rPr>
-        <w:tab/>
-        <w:t>19</w:t>
-      </w:r>
-    </w:p>
-    <w:p>
-      <w:pPr>
-        <w:pStyle w:val="ListParagraph"/>
-        <w:numPr>
-          <w:ilvl w:val="2"/>
-          <w:numId w:val="1"/>
-        </w:numPr>
-        <w:tabs>
-          <w:tab w:val="left" w:pos="1080"/>
-          <w:tab w:val="left" w:pos="1620"/>
-          <w:tab w:val="left" w:pos="2340"/>
-          <w:tab w:val="right" w:leader="dot" w:pos="8640"/>
-        </w:tabs>
-        <w:spacing w:after="0" w:line="240" w:lineRule="auto"/>
-        <w:ind w:left="2340"/>
-        <w:rPr>
-          <w:rFonts w:ascii="Times New Roman" w:hAnsi="Times New Roman" w:cs="Times New Roman"/>
-          <w:sz w:val="24"/>
-          <w:szCs w:val="24"/>
-        </w:rPr>
-      </w:pPr>
-      <w:r>
-        <w:rPr>
-          <w:rFonts w:ascii="Times New Roman" w:hAnsi="Times New Roman"/>
-          <w:sz w:val="24"/>
-          <w:szCs w:val="24"/>
-        </w:rPr>
-        <w:t>Reports</w:t>
-      </w:r>
-      <w:r>
-        <w:rPr>
-          <w:rFonts w:ascii="Times New Roman" w:hAnsi="Times New Roman" w:cs="Times New Roman"/>
-          <w:sz w:val="24"/>
-          <w:szCs w:val="24"/>
-        </w:rPr>
-        <w:tab/>
-        <w:t>20</w:t>
-      </w:r>
-    </w:p>
-    <w:p>
-      <w:pPr>
-        <w:pStyle w:val="ListParagraph"/>
-        <w:numPr>
-          <w:ilvl w:val="2"/>
-          <w:numId w:val="1"/>
-        </w:numPr>
-        <w:tabs>
-          <w:tab w:val="left" w:pos="1080"/>
-          <w:tab w:val="left" w:pos="1620"/>
-          <w:tab w:val="left" w:pos="2340"/>
-          <w:tab w:val="right" w:leader="dot" w:pos="8640"/>
-        </w:tabs>
-        <w:spacing w:after="0" w:line="240" w:lineRule="auto"/>
-        <w:ind w:left="2340"/>
-        <w:rPr>
-          <w:rFonts w:ascii="Times New Roman" w:hAnsi="Times New Roman" w:cs="Times New Roman"/>
-          <w:sz w:val="24"/>
-          <w:szCs w:val="24"/>
-        </w:rPr>
-      </w:pPr>
-      <w:r>
-        <w:rPr>
-          <w:rFonts w:ascii="Times New Roman" w:hAnsi="Times New Roman"/>
-          <w:sz w:val="24"/>
-          <w:szCs w:val="24"/>
-        </w:rPr>
-        <w:t>Resources</w:t>
-      </w:r>
-      <w:r>
-        <w:rPr>
-          <w:rFonts w:ascii="Times New Roman" w:hAnsi="Times New Roman" w:cs="Times New Roman"/>
-          <w:sz w:val="24"/>
-          <w:szCs w:val="24"/>
-        </w:rPr>
-        <w:tab/>
-        <w:t>20</w:t>
-      </w:r>
-    </w:p>
-    <w:p>
-      <w:pPr>
-        <w:pStyle w:val="ListParagraph"/>
-        <w:numPr>
-          <w:ilvl w:val="2"/>
-          <w:numId w:val="1"/>
-        </w:numPr>
-        <w:tabs>
-          <w:tab w:val="left" w:pos="1080"/>
-          <w:tab w:val="left" w:pos="1620"/>
-          <w:tab w:val="left" w:pos="2340"/>
-          <w:tab w:val="right" w:leader="dot" w:pos="8640"/>
-        </w:tabs>
-        <w:spacing w:after="0" w:line="240" w:lineRule="auto"/>
-        <w:ind w:left="2340"/>
-        <w:rPr>
-          <w:rFonts w:ascii="Times New Roman" w:hAnsi="Times New Roman" w:cs="Times New Roman"/>
-          <w:sz w:val="24"/>
-          <w:szCs w:val="24"/>
-        </w:rPr>
-      </w:pPr>
-      <w:r>
-        <w:rPr>
-          <w:rFonts w:ascii="Times New Roman" w:hAnsi="Times New Roman"/>
-          <w:sz w:val="24"/>
-          <w:szCs w:val="24"/>
-        </w:rPr>
-        <w:t>Functionalities</w:t>
-      </w:r>
-      <w:r>
-        <w:rPr>
-          <w:rFonts w:ascii="Times New Roman" w:hAnsi="Times New Roman" w:cs="Times New Roman"/>
-          <w:sz w:val="24"/>
-          <w:szCs w:val="24"/>
-        </w:rPr>
-        <w:tab/>
-        <w:t>21</w:t>
-      </w:r>
-    </w:p>
-    <w:p>
-      <w:pPr>
-        <w:pStyle w:val="ListParagraph"/>
-        <w:numPr>
-          <w:ilvl w:val="1"/>
-          <w:numId w:val="1"/>
-        </w:numPr>
-        <w:tabs>
-          <w:tab w:val="left" w:pos="1080"/>
-          <w:tab w:val="left" w:pos="1620"/>
-          <w:tab w:val="left" w:pos="2340"/>
-          <w:tab w:val="right" w:leader="dot" w:pos="8640"/>
-        </w:tabs>
-        <w:spacing w:after="0" w:line="240" w:lineRule="auto"/>
-        <w:rPr>
-          <w:rFonts w:ascii="Times New Roman" w:hAnsi="Times New Roman" w:cs="Times New Roman"/>
-          <w:sz w:val="24"/>
-          <w:szCs w:val="24"/>
-        </w:rPr>
-      </w:pPr>
-      <w:r>
-        <w:rPr>
-          <w:rFonts w:ascii="Times New Roman" w:hAnsi="Times New Roman" w:cs="Times New Roman"/>
-          <w:sz w:val="24"/>
-          <w:szCs w:val="24"/>
-        </w:rPr>
-        <w:t>Assumptions and Dependencies</w:t>
-      </w:r>
-      <w:r>
-        <w:rPr>
-          <w:rFonts w:ascii="Times New Roman" w:hAnsi="Times New Roman" w:cs="Times New Roman"/>
-          <w:sz w:val="24"/>
-          <w:szCs w:val="24"/>
-        </w:rPr>
-        <w:tab/>
-      </w:r>
-      <w:r>
-        <w:rPr>
-          <w:rFonts w:ascii="Times New Roman" w:hAnsi="Times New Roman" w:cs="Times New Roman"/>
-          <w:sz w:val="24"/>
-          <w:szCs w:val="24"/>
-        </w:rPr>
-        <w:t>21</w:t>
-      </w:r>
-    </w:p>
-    <w:p>
-      <w:pPr>
-        <w:pStyle w:val="ListParagraph"/>
-        <w:numPr>
-          <w:ilvl w:val="2"/>
-          <w:numId w:val="1"/>
-        </w:numPr>
-        <w:tabs>
-          <w:tab w:val="left" w:pos="1080"/>
-          <w:tab w:val="left" w:pos="1620"/>
-          <w:tab w:val="left" w:pos="2340"/>
-          <w:tab w:val="right" w:leader="dot" w:pos="8640"/>
-        </w:tabs>
-        <w:spacing w:after="0" w:line="240" w:lineRule="auto"/>
-        <w:ind w:left="2340"/>
-        <w:rPr>
-          <w:rFonts w:ascii="Times New Roman" w:hAnsi="Times New Roman" w:cs="Times New Roman"/>
-          <w:sz w:val="24"/>
-          <w:szCs w:val="24"/>
-        </w:rPr>
-      </w:pPr>
-      <w:r>
-        <w:rPr>
-          <w:rFonts w:ascii="Times New Roman" w:hAnsi="Times New Roman"/>
-          <w:sz w:val="24"/>
-          <w:szCs w:val="24"/>
-        </w:rPr>
-        <w:t>Assumptions</w:t>
-      </w:r>
-      <w:r>
-        <w:rPr>
-          <w:rFonts w:ascii="Times New Roman" w:hAnsi="Times New Roman"/>
-          <w:sz w:val="24"/>
-          <w:szCs w:val="24"/>
-        </w:rPr>
-        <w:tab/>
-      </w:r>
-      <w:r>
-        <w:rPr>
-          <w:rFonts w:ascii="Times New Roman" w:hAnsi="Times New Roman"/>
-          <w:sz w:val="24"/>
-          <w:szCs w:val="24"/>
-        </w:rPr>
-        <w:t>22</w:t>
-      </w:r>
-    </w:p>
-    <w:p>
-      <w:pPr>
-        <w:pStyle w:val="ListParagraph"/>
-        <w:numPr>
-          <w:ilvl w:val="2"/>
-          <w:numId w:val="1"/>
-        </w:numPr>
-        <w:tabs>
-          <w:tab w:val="left" w:pos="1080"/>
-          <w:tab w:val="left" w:pos="1620"/>
-          <w:tab w:val="left" w:pos="2340"/>
-          <w:tab w:val="right" w:leader="dot" w:pos="8640"/>
-        </w:tabs>
-        <w:spacing w:after="0" w:line="240" w:lineRule="auto"/>
-        <w:ind w:left="2340"/>
-        <w:rPr>
-          <w:rFonts w:ascii="Times New Roman" w:hAnsi="Times New Roman" w:cs="Times New Roman"/>
-          <w:sz w:val="24"/>
-          <w:szCs w:val="24"/>
-        </w:rPr>
-      </w:pPr>
-      <w:r>
-        <w:rPr>
-          <w:rFonts w:ascii="Times New Roman" w:hAnsi="Times New Roman"/>
-          <w:sz w:val="24"/>
-          <w:szCs w:val="24"/>
-        </w:rPr>
-        <w:t>Dependencies</w:t>
-      </w:r>
-      <w:r>
-        <w:rPr>
-          <w:rFonts w:ascii="Times New Roman" w:hAnsi="Times New Roman" w:cs="Times New Roman"/>
-          <w:sz w:val="24"/>
-          <w:szCs w:val="24"/>
-        </w:rPr>
-        <w:tab/>
-        <w:t>22</w:t>
-      </w:r>
-    </w:p>
-    <w:p>
-      <w:pPr>
-        <w:tabs>
-          <w:tab w:val="left" w:pos="1080"/>
-          <w:tab w:val="left" w:pos="1620"/>
-          <w:tab w:val="left" w:pos="2340"/>
-          <w:tab w:val="right" w:leader="dot" w:pos="8640"/>
-        </w:tabs>
-        <w:spacing w:after="0" w:line="240" w:lineRule="auto"/>
-        <w:rPr>
-          <w:rFonts w:ascii="Times New Roman" w:hAnsi="Times New Roman" w:cs="Times New Roman"/>
-          <w:sz w:val="24"/>
-          <w:szCs w:val="24"/>
-        </w:rPr>
-      </w:pPr>
-    </w:p>
-    <w:p>
-      <w:pPr>
-        <w:pStyle w:val="ListParagraph"/>
-        <w:numPr>
-          <w:ilvl w:val="0"/>
-          <w:numId w:val="1"/>
-        </w:numPr>
-        <w:tabs>
-          <w:tab w:val="left" w:pos="1620"/>
-          <w:tab w:val="left" w:pos="2340"/>
-          <w:tab w:val="right" w:leader="dot" w:pos="8640"/>
-        </w:tabs>
-        <w:spacing w:after="0" w:line="240" w:lineRule="auto"/>
-        <w:ind w:left="720"/>
-        <w:rPr>
-          <w:rFonts w:ascii="Times New Roman" w:hAnsi="Times New Roman" w:cs="Times New Roman"/>
-          <w:sz w:val="24"/>
-          <w:szCs w:val="24"/>
-        </w:rPr>
-      </w:pPr>
-      <w:r>
-        <w:rPr>
-          <w:rFonts w:ascii="Times New Roman" w:hAnsi="Times New Roman" w:cs="Times New Roman"/>
-          <w:sz w:val="24"/>
-          <w:szCs w:val="24"/>
-        </w:rPr>
-        <w:t>SYSTEM</w:t>
-      </w:r>
-      <w:r>
-        <w:rPr>
-          <w:rFonts w:ascii="Times New Roman" w:hAnsi="Times New Roman" w:cs="Times New Roman"/>
-          <w:sz w:val="24"/>
-          <w:szCs w:val="24"/>
-        </w:rPr>
-        <w:t xml:space="preserve"> FEATURES</w:t>
-      </w:r>
-      <w:r>
-        <w:rPr>
-          <w:rFonts w:ascii="Times New Roman" w:hAnsi="Times New Roman" w:cs="Times New Roman"/>
-          <w:sz w:val="24"/>
-          <w:szCs w:val="24"/>
-        </w:rPr>
-        <w:tab/>
-      </w:r>
-      <w:r>
-        <w:rPr>
-          <w:rFonts w:ascii="Times New Roman" w:hAnsi="Times New Roman" w:cs="Times New Roman"/>
-          <w:sz w:val="24"/>
-          <w:szCs w:val="24"/>
-        </w:rPr>
-        <w:t>24</w:t>
-      </w:r>
-    </w:p>
-    <w:p>
-      <w:pPr>
-        <w:pStyle w:val="ListParagraph"/>
-        <w:tabs>
-          <w:tab w:val="left" w:pos="1080"/>
-          <w:tab w:val="left" w:pos="1620"/>
-          <w:tab w:val="left" w:pos="2340"/>
-          <w:tab w:val="right" w:leader="dot" w:pos="8640"/>
-        </w:tabs>
-        <w:spacing w:after="0" w:line="240" w:lineRule="auto"/>
-        <w:ind w:left="1080"/>
-        <w:rPr>
-          <w:rFonts w:ascii="Times New Roman" w:hAnsi="Times New Roman" w:cs="Times New Roman"/>
-          <w:sz w:val="24"/>
-          <w:szCs w:val="24"/>
-        </w:rPr>
-      </w:pPr>
-    </w:p>
-    <w:p>
-      <w:pPr>
-        <w:pStyle w:val="ListParagraph"/>
-        <w:numPr>
-          <w:ilvl w:val="1"/>
-          <w:numId w:val="1"/>
-        </w:numPr>
-        <w:tabs>
-          <w:tab w:val="left" w:pos="1080"/>
-          <w:tab w:val="left" w:pos="1620"/>
-          <w:tab w:val="left" w:pos="2340"/>
-          <w:tab w:val="right" w:leader="dot" w:pos="8640"/>
-        </w:tabs>
-        <w:spacing w:after="0" w:line="240" w:lineRule="auto"/>
-        <w:rPr>
-          <w:rFonts w:ascii="Times New Roman" w:hAnsi="Times New Roman" w:cs="Times New Roman"/>
-          <w:sz w:val="24"/>
-          <w:szCs w:val="24"/>
-        </w:rPr>
-      </w:pPr>
-      <w:r>
-        <w:rPr>
-          <w:rFonts w:ascii="Times New Roman" w:hAnsi="Times New Roman" w:cs="Times New Roman"/>
-          <w:sz w:val="24"/>
-          <w:szCs w:val="24"/>
-        </w:rPr>
-        <w:t>System</w:t>
-      </w:r>
-      <w:r>
-        <w:rPr>
-          <w:rFonts w:ascii="Times New Roman" w:hAnsi="Times New Roman" w:cs="Times New Roman"/>
-          <w:sz w:val="24"/>
-          <w:szCs w:val="24"/>
-        </w:rPr>
-        <w:t xml:space="preserve"> Decomposition</w:t>
-      </w:r>
-      <w:r>
-        <w:rPr>
-          <w:rFonts w:ascii="Times New Roman" w:hAnsi="Times New Roman" w:cs="Times New Roman"/>
-          <w:sz w:val="24"/>
-          <w:szCs w:val="24"/>
-        </w:rPr>
-        <w:tab/>
-      </w:r>
-      <w:r>
-        <w:rPr>
-          <w:rFonts w:ascii="Times New Roman" w:hAnsi="Times New Roman" w:cs="Times New Roman"/>
-          <w:sz w:val="24"/>
-          <w:szCs w:val="24"/>
-        </w:rPr>
-        <w:t>24</w:t>
-      </w:r>
-    </w:p>
-    <w:p>
-      <w:pPr>
-        <w:pStyle w:val="ListParagraph"/>
-        <w:numPr>
-          <w:ilvl w:val="1"/>
-          <w:numId w:val="1"/>
-        </w:numPr>
-        <w:tabs>
-          <w:tab w:val="left" w:pos="1080"/>
-          <w:tab w:val="left" w:pos="1620"/>
-          <w:tab w:val="left" w:pos="2340"/>
-          <w:tab w:val="right" w:leader="dot" w:pos="8640"/>
-        </w:tabs>
-        <w:spacing w:after="0" w:line="240" w:lineRule="auto"/>
-        <w:rPr>
-          <w:rFonts w:ascii="Times New Roman" w:hAnsi="Times New Roman" w:cs="Times New Roman"/>
-          <w:sz w:val="24"/>
-          <w:szCs w:val="24"/>
-        </w:rPr>
-      </w:pPr>
-      <w:r>
-        <w:rPr>
-          <w:rFonts w:ascii="Times New Roman" w:hAnsi="Times New Roman" w:cs="Times New Roman"/>
-          <w:sz w:val="24"/>
-          <w:szCs w:val="24"/>
-        </w:rPr>
-        <w:t>System</w:t>
-      </w:r>
-      <w:r>
-        <w:rPr>
-          <w:rFonts w:ascii="Times New Roman" w:hAnsi="Times New Roman" w:cs="Times New Roman"/>
-          <w:sz w:val="24"/>
-          <w:szCs w:val="24"/>
-        </w:rPr>
-        <w:t xml:space="preserve"> Functionalities</w:t>
-      </w:r>
-      <w:r>
-        <w:rPr>
-          <w:rFonts w:ascii="Times New Roman" w:hAnsi="Times New Roman" w:cs="Times New Roman"/>
-          <w:sz w:val="24"/>
-          <w:szCs w:val="24"/>
-        </w:rPr>
-        <w:tab/>
-      </w:r>
-      <w:r>
-        <w:rPr>
-          <w:rFonts w:ascii="Times New Roman" w:hAnsi="Times New Roman" w:cs="Times New Roman"/>
-          <w:sz w:val="24"/>
-          <w:szCs w:val="24"/>
-        </w:rPr>
-        <w:t>26</w:t>
-      </w:r>
-    </w:p>
-    <w:p>
-      <w:pPr>
-        <w:pStyle w:val="ListParagraph"/>
-        <w:numPr>
-          <w:ilvl w:val="2"/>
-          <w:numId w:val="1"/>
-        </w:numPr>
-        <w:tabs>
-          <w:tab w:val="left" w:pos="1080"/>
-          <w:tab w:val="left" w:pos="1620"/>
-          <w:tab w:val="left" w:pos="2340"/>
-          <w:tab w:val="right" w:leader="dot" w:pos="8640"/>
-        </w:tabs>
-        <w:spacing w:after="0" w:line="240" w:lineRule="auto"/>
-        <w:ind w:left="2340"/>
-        <w:rPr>
-          <w:rFonts w:ascii="Times New Roman" w:hAnsi="Times New Roman" w:cs="Times New Roman"/>
-          <w:sz w:val="24"/>
-          <w:szCs w:val="24"/>
-        </w:rPr>
-      </w:pPr>
-      <w:r>
-        <w:rPr>
-          <w:rFonts w:ascii="Times New Roman" w:hAnsi="Times New Roman" w:cs="Times New Roman"/>
-          <w:sz w:val="24"/>
-          <w:szCs w:val="24"/>
-        </w:rPr>
-        <w:t>Account Management</w:t>
-      </w:r>
-      <w:r>
-        <w:rPr>
-          <w:rFonts w:ascii="Times New Roman" w:hAnsi="Times New Roman" w:cs="Times New Roman"/>
-          <w:sz w:val="24"/>
-          <w:szCs w:val="24"/>
-        </w:rPr>
-        <w:tab/>
-      </w:r>
-      <w:r>
-        <w:rPr>
-          <w:rFonts w:ascii="Times New Roman" w:hAnsi="Times New Roman" w:cs="Times New Roman"/>
-          <w:sz w:val="24"/>
-          <w:szCs w:val="24"/>
-        </w:rPr>
-        <w:t>26</w:t>
-      </w:r>
-    </w:p>
-    <w:p>
-      <w:pPr>
-        <w:pStyle w:val="ListParagraph"/>
-        <w:numPr>
-          <w:ilvl w:val="2"/>
-          <w:numId w:val="1"/>
-        </w:numPr>
-        <w:tabs>
-          <w:tab w:val="left" w:pos="1080"/>
-          <w:tab w:val="left" w:pos="1620"/>
-          <w:tab w:val="left" w:pos="2340"/>
-          <w:tab w:val="right" w:leader="dot" w:pos="8640"/>
-        </w:tabs>
-        <w:spacing w:after="0" w:line="240" w:lineRule="auto"/>
-        <w:ind w:left="2340"/>
-        <w:rPr>
-          <w:rFonts w:ascii="Times New Roman" w:hAnsi="Times New Roman" w:cs="Times New Roman"/>
-          <w:sz w:val="24"/>
-          <w:szCs w:val="24"/>
-        </w:rPr>
-      </w:pPr>
-      <w:r>
-        <w:rPr>
-          <w:rFonts w:ascii="Times New Roman" w:hAnsi="Times New Roman"/>
-          <w:color w:val="000000" w:themeColor="text1"/>
-          <w:sz w:val="24"/>
-          <w:szCs w:val="24"/>
-        </w:rPr>
-        <w:t>Profiling</w:t>
-      </w:r>
-      <w:r>
-        <w:rPr>
-          <w:rFonts w:ascii="Times New Roman" w:hAnsi="Times New Roman"/>
-          <w:sz w:val="24"/>
-          <w:szCs w:val="24"/>
-        </w:rPr>
-        <w:tab/>
-        <w:t>30</w:t>
-      </w:r>
-    </w:p>
-    <w:p>
-      <w:pPr>
-        <w:pStyle w:val="ListParagraph"/>
-        <w:numPr>
-          <w:ilvl w:val="2"/>
-          <w:numId w:val="1"/>
-        </w:numPr>
-        <w:tabs>
-          <w:tab w:val="left" w:pos="1080"/>
-          <w:tab w:val="left" w:pos="1620"/>
-          <w:tab w:val="left" w:pos="2340"/>
-          <w:tab w:val="right" w:leader="dot" w:pos="8640"/>
-        </w:tabs>
-        <w:spacing w:after="0" w:line="240" w:lineRule="auto"/>
-        <w:ind w:left="2340"/>
-        <w:rPr>
-          <w:rFonts w:ascii="Times New Roman" w:hAnsi="Times New Roman" w:cs="Times New Roman"/>
-          <w:sz w:val="24"/>
-          <w:szCs w:val="24"/>
-        </w:rPr>
-      </w:pPr>
-      <w:r>
-        <w:rPr>
-          <w:rFonts w:ascii="Times New Roman" w:hAnsi="Times New Roman" w:cs="Times New Roman"/>
-          <w:sz w:val="24"/>
-          <w:szCs w:val="24"/>
-        </w:rPr>
-        <w:t>Transaction</w:t>
-      </w:r>
-      <w:r>
-        <w:rPr>
-          <w:rFonts w:ascii="Times New Roman" w:hAnsi="Times New Roman" w:cs="Times New Roman"/>
-          <w:sz w:val="24"/>
-          <w:szCs w:val="24"/>
-        </w:rPr>
-        <w:tab/>
-      </w:r>
-      <w:r>
-        <w:rPr>
-          <w:rFonts w:ascii="Times New Roman" w:hAnsi="Times New Roman" w:cs="Times New Roman"/>
-          <w:sz w:val="24"/>
-          <w:szCs w:val="24"/>
-        </w:rPr>
-        <w:t>34</w:t>
-      </w:r>
-    </w:p>
-    <w:p>
-      <w:pPr>
-        <w:pStyle w:val="ListParagraph"/>
-        <w:numPr>
-          <w:ilvl w:val="2"/>
-          <w:numId w:val="1"/>
-        </w:numPr>
-        <w:tabs>
-          <w:tab w:val="left" w:pos="1080"/>
-          <w:tab w:val="left" w:pos="1620"/>
-          <w:tab w:val="left" w:pos="2340"/>
-          <w:tab w:val="right" w:leader="dot" w:pos="8640"/>
-        </w:tabs>
-        <w:spacing w:after="0" w:line="240" w:lineRule="auto"/>
-        <w:ind w:left="2340"/>
-        <w:rPr>
-          <w:rFonts w:ascii="Times New Roman" w:hAnsi="Times New Roman" w:cs="Times New Roman"/>
-          <w:sz w:val="24"/>
-          <w:szCs w:val="24"/>
-        </w:rPr>
-      </w:pPr>
-      <w:r>
-        <w:rPr>
-          <w:rFonts w:ascii="Times New Roman" w:hAnsi="Times New Roman" w:cs="Times New Roman"/>
-          <w:sz w:val="24"/>
-          <w:szCs w:val="24"/>
-        </w:rPr>
-        <w:t>Reports</w:t>
-      </w:r>
-      <w:r>
-        <w:rPr>
-          <w:rFonts w:ascii="Times New Roman" w:hAnsi="Times New Roman" w:cs="Times New Roman"/>
-          <w:sz w:val="24"/>
-          <w:szCs w:val="24"/>
-        </w:rPr>
-        <w:tab/>
-      </w:r>
-      <w:r>
-        <w:rPr>
-          <w:rFonts w:ascii="Times New Roman" w:hAnsi="Times New Roman" w:cs="Times New Roman"/>
-          <w:sz w:val="24"/>
-          <w:szCs w:val="24"/>
-        </w:rPr>
-        <w:t>39</w:t>
-      </w:r>
-    </w:p>
-    <w:p>
-      <w:pPr>
-        <w:pStyle w:val="ListParagraph"/>
-        <w:numPr>
-          <w:ilvl w:val="2"/>
-          <w:numId w:val="1"/>
-        </w:numPr>
-        <w:tabs>
-          <w:tab w:val="left" w:pos="1080"/>
-          <w:tab w:val="left" w:pos="1620"/>
-          <w:tab w:val="left" w:pos="2340"/>
-          <w:tab w:val="right" w:leader="dot" w:pos="8640"/>
-        </w:tabs>
-        <w:spacing w:after="0" w:line="240" w:lineRule="auto"/>
-        <w:ind w:left="2340"/>
-        <w:rPr>
-          <w:rFonts w:ascii="Times New Roman" w:hAnsi="Times New Roman" w:cs="Times New Roman"/>
-          <w:sz w:val="24"/>
-          <w:szCs w:val="24"/>
-        </w:rPr>
-      </w:pPr>
-      <w:r>
-        <w:rPr>
-          <w:rFonts w:ascii="Times New Roman" w:hAnsi="Times New Roman" w:cs="Times New Roman"/>
-          <w:sz w:val="24"/>
-          <w:szCs w:val="24"/>
-        </w:rPr>
-        <w:t>Additional Functionalities</w:t>
-      </w:r>
-      <w:r>
-        <w:rPr>
-          <w:rFonts w:ascii="Times New Roman" w:hAnsi="Times New Roman" w:cs="Times New Roman"/>
-          <w:sz w:val="24"/>
-          <w:szCs w:val="24"/>
-        </w:rPr>
-        <w:tab/>
-        <w:t>42</w:t>
-      </w:r>
-    </w:p>
-    <w:p>
-      <w:pPr>
-        <w:pStyle w:val="ListParagraph"/>
-        <w:numPr>
-          <w:ilvl w:val="2"/>
-          <w:numId w:val="1"/>
-        </w:numPr>
-        <w:tabs>
-          <w:tab w:val="left" w:pos="1080"/>
-          <w:tab w:val="left" w:pos="1620"/>
-          <w:tab w:val="left" w:pos="2340"/>
-          <w:tab w:val="right" w:leader="dot" w:pos="8640"/>
-        </w:tabs>
-        <w:spacing w:after="0" w:line="240" w:lineRule="auto"/>
-        <w:ind w:left="2340"/>
-        <w:rPr>
-          <w:rFonts w:ascii="Times New Roman" w:hAnsi="Times New Roman" w:cs="Times New Roman"/>
-          <w:sz w:val="24"/>
-          <w:szCs w:val="24"/>
-        </w:rPr>
-      </w:pPr>
-      <w:r>
-        <w:rPr>
-          <w:rFonts w:ascii="Times New Roman" w:hAnsi="Times New Roman" w:cs="Times New Roman"/>
-          <w:sz w:val="24"/>
-          <w:szCs w:val="24"/>
-        </w:rPr>
-        <w:t>Help</w:t>
-      </w:r>
-      <w:r>
-        <w:rPr>
-          <w:rFonts w:ascii="Times New Roman" w:hAnsi="Times New Roman" w:cs="Times New Roman"/>
-          <w:sz w:val="24"/>
-          <w:szCs w:val="24"/>
-        </w:rPr>
-        <w:tab/>
-        <w:t>46</w:t>
-      </w:r>
-    </w:p>
-    <w:p>
-      <w:pPr>
-        <w:tabs>
-          <w:tab w:val="left" w:pos="1080"/>
-          <w:tab w:val="left" w:pos="1620"/>
-          <w:tab w:val="left" w:pos="2340"/>
-          <w:tab w:val="right" w:leader="dot" w:pos="8640"/>
-        </w:tabs>
-        <w:spacing w:after="0" w:line="240" w:lineRule="auto"/>
-        <w:rPr>
-          <w:rFonts w:ascii="Times New Roman" w:hAnsi="Times New Roman" w:cs="Times New Roman"/>
-          <w:sz w:val="24"/>
-          <w:szCs w:val="24"/>
-        </w:rPr>
-      </w:pPr>
-    </w:p>
-    <w:p>
-      <w:pPr>
-        <w:pStyle w:val="ListParagraph"/>
-        <w:numPr>
-          <w:ilvl w:val="0"/>
-          <w:numId w:val="1"/>
-        </w:numPr>
-        <w:tabs>
-          <w:tab w:val="left" w:pos="1620"/>
-          <w:tab w:val="left" w:pos="2340"/>
-          <w:tab w:val="right" w:leader="dot" w:pos="8640"/>
-        </w:tabs>
-        <w:spacing w:after="0" w:line="240" w:lineRule="auto"/>
-        <w:ind w:left="720"/>
-        <w:rPr>
-          <w:rFonts w:ascii="Times New Roman" w:hAnsi="Times New Roman" w:cs="Times New Roman"/>
-          <w:sz w:val="24"/>
-          <w:szCs w:val="24"/>
-        </w:rPr>
-      </w:pPr>
-      <w:r>
-        <w:rPr>
-          <w:rFonts w:ascii="Times New Roman" w:hAnsi="Times New Roman" w:cs="Times New Roman"/>
-          <w:sz w:val="24"/>
-          <w:szCs w:val="24"/>
-        </w:rPr>
-        <w:t>EXT</w:t>
-      </w:r>
-      <w:r>
-        <w:rPr>
-          <w:rFonts w:ascii="Times New Roman" w:hAnsi="Times New Roman" w:cs="Times New Roman"/>
-          <w:sz w:val="24"/>
-          <w:szCs w:val="24"/>
-        </w:rPr>
-        <w:t>ERNAL INTERFACE REQUIREMENTS</w:t>
-      </w:r>
-      <w:r>
-        <w:rPr>
-          <w:rFonts w:ascii="Times New Roman" w:hAnsi="Times New Roman" w:cs="Times New Roman"/>
-          <w:sz w:val="24"/>
-          <w:szCs w:val="24"/>
-        </w:rPr>
-        <w:tab/>
-      </w:r>
-      <w:r>
-        <w:rPr>
-          <w:rFonts w:ascii="Times New Roman" w:hAnsi="Times New Roman" w:cs="Times New Roman"/>
-          <w:sz w:val="24"/>
-          <w:szCs w:val="24"/>
-        </w:rPr>
-        <w:t>49</w:t>
-      </w:r>
-    </w:p>
-    <w:p>
-      <w:pPr>
-        <w:pStyle w:val="ListParagraph"/>
-        <w:tabs>
-          <w:tab w:val="left" w:pos="1080"/>
-          <w:tab w:val="left" w:pos="1620"/>
-          <w:tab w:val="left" w:pos="2340"/>
-          <w:tab w:val="right" w:leader="dot" w:pos="8640"/>
-        </w:tabs>
-        <w:spacing w:after="0" w:line="240" w:lineRule="auto"/>
-        <w:ind w:left="1080"/>
-        <w:rPr>
-          <w:rFonts w:ascii="Times New Roman" w:hAnsi="Times New Roman" w:cs="Times New Roman"/>
-          <w:sz w:val="24"/>
-          <w:szCs w:val="24"/>
-        </w:rPr>
-      </w:pPr>
-    </w:p>
-    <w:p>
-      <w:pPr>
-        <w:pStyle w:val="ListParagraph"/>
-        <w:numPr>
-          <w:ilvl w:val="1"/>
-          <w:numId w:val="1"/>
-        </w:numPr>
-        <w:tabs>
-          <w:tab w:val="left" w:pos="1080"/>
-          <w:tab w:val="left" w:pos="1620"/>
-          <w:tab w:val="left" w:pos="2340"/>
-          <w:tab w:val="right" w:leader="dot" w:pos="8640"/>
-        </w:tabs>
-        <w:spacing w:after="0" w:line="240" w:lineRule="auto"/>
-        <w:rPr>
-          <w:rFonts w:ascii="Times New Roman" w:hAnsi="Times New Roman" w:cs="Times New Roman"/>
-          <w:sz w:val="24"/>
-          <w:szCs w:val="24"/>
-        </w:rPr>
-      </w:pPr>
-      <w:r>
-        <w:rPr>
-          <w:rFonts w:ascii="Times New Roman" w:hAnsi="Times New Roman" w:cs="Times New Roman"/>
-          <w:sz w:val="24"/>
-          <w:szCs w:val="24"/>
-        </w:rPr>
-        <w:t>User Interfaces</w:t>
-      </w:r>
-      <w:r>
-        <w:rPr>
-          <w:rFonts w:ascii="Times New Roman" w:hAnsi="Times New Roman" w:cs="Times New Roman"/>
-          <w:sz w:val="24"/>
-          <w:szCs w:val="24"/>
-        </w:rPr>
-        <w:tab/>
-      </w:r>
-      <w:r>
-        <w:rPr>
-          <w:rFonts w:ascii="Times New Roman" w:hAnsi="Times New Roman" w:cs="Times New Roman"/>
-          <w:sz w:val="24"/>
-          <w:szCs w:val="24"/>
-        </w:rPr>
-        <w:t>49</w:t>
-      </w:r>
-    </w:p>
-    <w:p>
-      <w:pPr>
-        <w:pStyle w:val="ListParagraph"/>
-        <w:numPr>
-          <w:ilvl w:val="2"/>
-          <w:numId w:val="1"/>
-        </w:numPr>
-        <w:tabs>
-          <w:tab w:val="left" w:pos="1080"/>
-          <w:tab w:val="left" w:pos="1620"/>
-          <w:tab w:val="left" w:pos="2340"/>
-          <w:tab w:val="right" w:leader="dot" w:pos="8640"/>
-        </w:tabs>
-        <w:spacing w:after="0" w:line="240" w:lineRule="auto"/>
-        <w:ind w:left="2340"/>
-        <w:rPr>
-          <w:rFonts w:ascii="Times New Roman" w:hAnsi="Times New Roman" w:cs="Times New Roman"/>
-          <w:sz w:val="24"/>
-          <w:szCs w:val="24"/>
-        </w:rPr>
-      </w:pPr>
-      <w:r>
-        <w:rPr>
-          <w:rFonts w:ascii="Times New Roman" w:hAnsi="Times New Roman" w:cs="Times New Roman"/>
-          <w:sz w:val="24"/>
-          <w:szCs w:val="24"/>
-        </w:rPr>
-        <w:t>Home Page for P</w:t>
-      </w:r>
-      <w:r>
-        <w:rPr>
-          <w:rFonts w:ascii="Times New Roman" w:hAnsi="Times New Roman" w:cs="Times New Roman"/>
-          <w:sz w:val="24"/>
-          <w:szCs w:val="24"/>
-        </w:rPr>
-        <w:t>ublic</w:t>
-      </w:r>
-      <w:r>
-        <w:rPr>
-          <w:rFonts w:ascii="Times New Roman" w:hAnsi="Times New Roman" w:cs="Times New Roman"/>
-          <w:sz w:val="24"/>
-          <w:szCs w:val="24"/>
-        </w:rPr>
-        <w:tab/>
-      </w:r>
-      <w:r>
-        <w:rPr>
-          <w:rFonts w:ascii="Times New Roman" w:hAnsi="Times New Roman" w:cs="Times New Roman"/>
-          <w:sz w:val="24"/>
-          <w:szCs w:val="24"/>
-        </w:rPr>
-        <w:t>50</w:t>
-      </w:r>
-    </w:p>
-    <w:p>
-      <w:pPr>
-        <w:pStyle w:val="ListParagraph"/>
-        <w:numPr>
-          <w:ilvl w:val="2"/>
-          <w:numId w:val="1"/>
-        </w:numPr>
-        <w:tabs>
-          <w:tab w:val="left" w:pos="1080"/>
-          <w:tab w:val="left" w:pos="1620"/>
-          <w:tab w:val="left" w:pos="2340"/>
-          <w:tab w:val="right" w:leader="dot" w:pos="8640"/>
-        </w:tabs>
-        <w:spacing w:after="0" w:line="240" w:lineRule="auto"/>
-        <w:ind w:left="2340"/>
-        <w:rPr>
-          <w:rFonts w:ascii="Times New Roman" w:hAnsi="Times New Roman" w:cs="Times New Roman"/>
-          <w:sz w:val="24"/>
-          <w:szCs w:val="24"/>
-        </w:rPr>
-      </w:pPr>
-      <w:r>
-        <w:rPr>
-          <w:rFonts w:ascii="Times New Roman" w:hAnsi="Times New Roman" w:cs="Times New Roman"/>
-          <w:sz w:val="24"/>
-          <w:szCs w:val="24"/>
-        </w:rPr>
-        <w:t>Aid Map</w:t>
-      </w:r>
-      <w:r>
-        <w:rPr>
-          <w:rFonts w:ascii="Times New Roman" w:hAnsi="Times New Roman" w:cs="Times New Roman"/>
-          <w:sz w:val="24"/>
-          <w:szCs w:val="24"/>
-        </w:rPr>
-        <w:tab/>
-      </w:r>
-      <w:r>
-        <w:rPr>
-          <w:rFonts w:ascii="Times New Roman" w:hAnsi="Times New Roman" w:cs="Times New Roman"/>
-          <w:sz w:val="24"/>
-          <w:szCs w:val="24"/>
-        </w:rPr>
-        <w:t>51</w:t>
-      </w:r>
-    </w:p>
-    <w:p>
-      <w:pPr>
-        <w:pStyle w:val="ListParagraph"/>
-        <w:numPr>
-          <w:ilvl w:val="2"/>
-          <w:numId w:val="1"/>
-        </w:numPr>
-        <w:tabs>
-          <w:tab w:val="left" w:pos="1080"/>
-          <w:tab w:val="left" w:pos="1620"/>
-          <w:tab w:val="left" w:pos="2340"/>
-          <w:tab w:val="right" w:leader="dot" w:pos="8640"/>
-        </w:tabs>
-        <w:spacing w:after="0" w:line="240" w:lineRule="auto"/>
-        <w:ind w:left="2340"/>
-        <w:rPr>
-          <w:rFonts w:ascii="Times New Roman" w:hAnsi="Times New Roman" w:cs="Times New Roman"/>
-          <w:sz w:val="24"/>
-          <w:szCs w:val="24"/>
-        </w:rPr>
-      </w:pPr>
-      <w:r>
-        <w:rPr>
-          <w:rFonts w:ascii="Times New Roman" w:hAnsi="Times New Roman"/>
-          <w:sz w:val="24"/>
-          <w:szCs w:val="24"/>
-        </w:rPr>
-        <w:t>Organization Profile for P</w:t>
-      </w:r>
-      <w:r>
-        <w:rPr>
-          <w:rFonts w:ascii="Times New Roman" w:hAnsi="Times New Roman"/>
-          <w:sz w:val="24"/>
-          <w:szCs w:val="24"/>
-        </w:rPr>
-        <w:t>ublic</w:t>
-      </w:r>
-      <w:r>
-        <w:rPr>
-          <w:rFonts w:ascii="Times New Roman" w:hAnsi="Times New Roman" w:cs="Times New Roman"/>
-          <w:sz w:val="24"/>
-          <w:szCs w:val="24"/>
-        </w:rPr>
-        <w:tab/>
-      </w:r>
-      <w:r>
-        <w:rPr>
-          <w:rFonts w:ascii="Times New Roman" w:hAnsi="Times New Roman" w:cs="Times New Roman"/>
-          <w:sz w:val="24"/>
-          <w:szCs w:val="24"/>
-        </w:rPr>
-        <w:t>52</w:t>
-      </w:r>
-    </w:p>
-    <w:p>
-      <w:pPr>
-        <w:pStyle w:val="ListParagraph"/>
-        <w:numPr>
-          <w:ilvl w:val="2"/>
-          <w:numId w:val="1"/>
-        </w:numPr>
-        <w:tabs>
-          <w:tab w:val="left" w:pos="1080"/>
-          <w:tab w:val="left" w:pos="1620"/>
-          <w:tab w:val="left" w:pos="2340"/>
-          <w:tab w:val="right" w:leader="dot" w:pos="8640"/>
-        </w:tabs>
-        <w:spacing w:after="0" w:line="240" w:lineRule="auto"/>
-        <w:ind w:left="2340"/>
-        <w:rPr>
-          <w:rFonts w:ascii="Times New Roman" w:hAnsi="Times New Roman" w:cs="Times New Roman"/>
-          <w:sz w:val="24"/>
-          <w:szCs w:val="24"/>
-        </w:rPr>
-      </w:pPr>
-      <w:r>
-        <w:rPr>
-          <w:rFonts w:ascii="Times New Roman" w:hAnsi="Times New Roman" w:cs="Times New Roman"/>
-          <w:sz w:val="24"/>
-        </w:rPr>
-        <w:t>Project Profile for P</w:t>
-      </w:r>
-      <w:r>
-        <w:rPr>
-          <w:rFonts w:ascii="Times New Roman" w:hAnsi="Times New Roman" w:cs="Times New Roman"/>
-          <w:sz w:val="24"/>
-        </w:rPr>
-        <w:t>ublic</w:t>
-      </w:r>
-      <w:r>
-        <w:rPr>
-          <w:rFonts w:ascii="Times New Roman" w:hAnsi="Times New Roman" w:cs="Times New Roman"/>
-          <w:sz w:val="24"/>
-          <w:szCs w:val="24"/>
-        </w:rPr>
-        <w:tab/>
-      </w:r>
-      <w:r>
-        <w:rPr>
-          <w:rFonts w:ascii="Times New Roman" w:hAnsi="Times New Roman" w:cs="Times New Roman"/>
-          <w:sz w:val="24"/>
-          <w:szCs w:val="24"/>
-        </w:rPr>
-        <w:t>53</w:t>
-      </w:r>
-    </w:p>
-    <w:p>
-      <w:pPr>
-        <w:pStyle w:val="ListParagraph"/>
-        <w:numPr>
-          <w:ilvl w:val="2"/>
-          <w:numId w:val="1"/>
-        </w:numPr>
-        <w:tabs>
-          <w:tab w:val="left" w:pos="1080"/>
-          <w:tab w:val="left" w:pos="1620"/>
-          <w:tab w:val="left" w:pos="2340"/>
-          <w:tab w:val="right" w:leader="dot" w:pos="8640"/>
-        </w:tabs>
-        <w:spacing w:after="0" w:line="240" w:lineRule="auto"/>
-        <w:ind w:left="2340"/>
-        <w:rPr>
-          <w:rFonts w:ascii="Times New Roman" w:hAnsi="Times New Roman" w:cs="Times New Roman"/>
-          <w:sz w:val="24"/>
-          <w:szCs w:val="24"/>
-        </w:rPr>
-      </w:pPr>
-      <w:r>
-        <w:rPr>
-          <w:rFonts w:ascii="Times New Roman" w:hAnsi="Times New Roman" w:cs="Times New Roman"/>
-          <w:sz w:val="24"/>
-        </w:rPr>
-        <w:t>Sign in</w:t>
-      </w:r>
-      <w:r>
-        <w:rPr>
-          <w:rFonts w:ascii="Times New Roman" w:hAnsi="Times New Roman" w:cs="Times New Roman"/>
-          <w:sz w:val="24"/>
-          <w:szCs w:val="24"/>
-        </w:rPr>
-        <w:tab/>
-      </w:r>
-      <w:r>
-        <w:rPr>
-          <w:rFonts w:ascii="Times New Roman" w:hAnsi="Times New Roman" w:cs="Times New Roman"/>
-          <w:sz w:val="24"/>
-          <w:szCs w:val="24"/>
-        </w:rPr>
-        <w:t>54</w:t>
-      </w:r>
-    </w:p>
-    <w:p>
-      <w:pPr>
-        <w:pStyle w:val="ListParagraph"/>
-        <w:numPr>
-          <w:ilvl w:val="2"/>
-          <w:numId w:val="1"/>
-        </w:numPr>
-        <w:tabs>
-          <w:tab w:val="left" w:pos="1080"/>
-          <w:tab w:val="left" w:pos="1620"/>
-          <w:tab w:val="left" w:pos="2340"/>
-          <w:tab w:val="right" w:leader="dot" w:pos="8640"/>
-        </w:tabs>
-        <w:spacing w:after="0" w:line="240" w:lineRule="auto"/>
-        <w:ind w:left="2340"/>
-        <w:rPr>
-          <w:rFonts w:ascii="Times New Roman" w:hAnsi="Times New Roman" w:cs="Times New Roman"/>
-          <w:sz w:val="24"/>
-          <w:szCs w:val="24"/>
-        </w:rPr>
-      </w:pPr>
-      <w:r>
-        <w:rPr>
-          <w:rFonts w:ascii="Times New Roman" w:hAnsi="Times New Roman" w:cs="Times New Roman"/>
-          <w:sz w:val="24"/>
-        </w:rPr>
-        <w:t>Create Account</w:t>
-      </w:r>
-      <w:r>
-        <w:rPr>
-          <w:rFonts w:ascii="Times New Roman" w:hAnsi="Times New Roman" w:cs="Times New Roman"/>
-          <w:sz w:val="24"/>
-          <w:szCs w:val="24"/>
-        </w:rPr>
-        <w:tab/>
-      </w:r>
-      <w:r>
-        <w:rPr>
-          <w:rFonts w:ascii="Times New Roman" w:hAnsi="Times New Roman" w:cs="Times New Roman"/>
-          <w:sz w:val="24"/>
-          <w:szCs w:val="24"/>
-        </w:rPr>
-        <w:t>55</w:t>
-      </w:r>
-    </w:p>
-    <w:p>
-      <w:pPr>
-        <w:pStyle w:val="ListParagraph"/>
-        <w:numPr>
-          <w:ilvl w:val="2"/>
-          <w:numId w:val="1"/>
-        </w:numPr>
-        <w:tabs>
-          <w:tab w:val="left" w:pos="1080"/>
-          <w:tab w:val="left" w:pos="1620"/>
-          <w:tab w:val="left" w:pos="2340"/>
-          <w:tab w:val="right" w:leader="dot" w:pos="8640"/>
-        </w:tabs>
-        <w:spacing w:after="0" w:line="240" w:lineRule="auto"/>
-        <w:ind w:left="2340"/>
-        <w:rPr>
-          <w:rFonts w:ascii="Times New Roman" w:hAnsi="Times New Roman" w:cs="Times New Roman"/>
-          <w:sz w:val="24"/>
-          <w:szCs w:val="24"/>
-        </w:rPr>
-      </w:pPr>
-      <w:r>
-        <w:rPr>
-          <w:rFonts w:ascii="Times New Roman" w:hAnsi="Times New Roman" w:cs="Times New Roman"/>
-          <w:sz w:val="24"/>
-          <w:szCs w:val="24"/>
-        </w:rPr>
-        <w:t>Owner’s View to Organization Profile</w:t>
-      </w:r>
-      <w:r>
-        <w:rPr>
-          <w:rFonts w:ascii="Times New Roman" w:hAnsi="Times New Roman" w:cs="Times New Roman"/>
-          <w:sz w:val="24"/>
-          <w:szCs w:val="24"/>
-        </w:rPr>
-        <w:tab/>
-      </w:r>
-      <w:r>
-        <w:rPr>
-          <w:rFonts w:ascii="Times New Roman" w:hAnsi="Times New Roman" w:cs="Times New Roman"/>
-          <w:sz w:val="24"/>
-          <w:szCs w:val="24"/>
-        </w:rPr>
-        <w:t>56</w:t>
-      </w:r>
-    </w:p>
-    <w:p>
-      <w:pPr>
-        <w:pStyle w:val="ListParagraph"/>
-        <w:numPr>
-          <w:ilvl w:val="2"/>
-          <w:numId w:val="1"/>
-        </w:numPr>
-        <w:tabs>
-          <w:tab w:val="left" w:pos="1080"/>
-          <w:tab w:val="left" w:pos="1620"/>
-          <w:tab w:val="left" w:pos="2340"/>
-          <w:tab w:val="right" w:leader="dot" w:pos="8640"/>
-        </w:tabs>
-        <w:spacing w:after="0" w:line="240" w:lineRule="auto"/>
-        <w:ind w:left="2340"/>
-        <w:rPr>
-          <w:rFonts w:ascii="Times New Roman" w:hAnsi="Times New Roman" w:cs="Times New Roman"/>
-          <w:sz w:val="24"/>
-          <w:szCs w:val="24"/>
-        </w:rPr>
-      </w:pPr>
-      <w:r>
-        <w:rPr>
-          <w:rFonts w:ascii="Times New Roman" w:hAnsi="Times New Roman" w:cs="Times New Roman"/>
-          <w:sz w:val="24"/>
-          <w:szCs w:val="24"/>
-        </w:rPr>
-        <w:t>Edit Profile</w:t>
-      </w:r>
-      <w:r>
-        <w:rPr>
-          <w:rFonts w:ascii="Times New Roman" w:hAnsi="Times New Roman" w:cs="Times New Roman"/>
-          <w:sz w:val="24"/>
-          <w:szCs w:val="24"/>
-        </w:rPr>
-        <w:tab/>
-      </w:r>
-      <w:r>
-        <w:rPr>
-          <w:rFonts w:ascii="Times New Roman" w:hAnsi="Times New Roman" w:cs="Times New Roman"/>
-          <w:sz w:val="24"/>
-          <w:szCs w:val="24"/>
-        </w:rPr>
-        <w:t>57</w:t>
-      </w:r>
-    </w:p>
-    <w:p>
-      <w:pPr>
-        <w:pStyle w:val="ListParagraph"/>
-        <w:numPr>
-          <w:ilvl w:val="2"/>
-          <w:numId w:val="1"/>
-        </w:numPr>
-        <w:tabs>
-          <w:tab w:val="left" w:pos="1080"/>
-          <w:tab w:val="left" w:pos="1620"/>
-          <w:tab w:val="left" w:pos="2340"/>
-          <w:tab w:val="right" w:leader="dot" w:pos="8640"/>
-        </w:tabs>
-        <w:spacing w:after="0" w:line="240" w:lineRule="auto"/>
-        <w:ind w:left="2340"/>
-        <w:rPr>
-          <w:rFonts w:ascii="Times New Roman" w:hAnsi="Times New Roman" w:cs="Times New Roman"/>
-          <w:sz w:val="24"/>
-          <w:szCs w:val="24"/>
-        </w:rPr>
-      </w:pPr>
-      <w:r>
-        <w:rPr>
-          <w:rFonts w:ascii="Times New Roman" w:hAnsi="Times New Roman" w:cs="Times New Roman"/>
-          <w:sz w:val="24"/>
-          <w:szCs w:val="24"/>
-        </w:rPr>
-        <w:t>Account Settings</w:t>
-      </w:r>
-      <w:r>
-        <w:rPr>
-          <w:rFonts w:ascii="Times New Roman" w:hAnsi="Times New Roman" w:cs="Times New Roman"/>
-          <w:sz w:val="24"/>
-          <w:szCs w:val="24"/>
-        </w:rPr>
-        <w:tab/>
-      </w:r>
-      <w:r>
-        <w:rPr>
-          <w:rFonts w:ascii="Times New Roman" w:hAnsi="Times New Roman" w:cs="Times New Roman"/>
-          <w:sz w:val="24"/>
-          <w:szCs w:val="24"/>
-        </w:rPr>
-        <w:t>58</w:t>
-      </w:r>
-    </w:p>
-    <w:p>
-      <w:pPr>
-        <w:pStyle w:val="ListParagraph"/>
-        <w:numPr>
-          <w:ilvl w:val="2"/>
-          <w:numId w:val="1"/>
-        </w:numPr>
-        <w:tabs>
-          <w:tab w:val="left" w:pos="1080"/>
-          <w:tab w:val="left" w:pos="1620"/>
-          <w:tab w:val="left" w:pos="2340"/>
-          <w:tab w:val="right" w:leader="dot" w:pos="8640"/>
-        </w:tabs>
-        <w:spacing w:after="0" w:line="240" w:lineRule="auto"/>
-        <w:ind w:left="2340"/>
-        <w:rPr>
-          <w:rFonts w:ascii="Times New Roman" w:hAnsi="Times New Roman" w:cs="Times New Roman"/>
-          <w:sz w:val="24"/>
-          <w:szCs w:val="24"/>
-        </w:rPr>
-      </w:pPr>
-      <w:r>
-        <w:rPr>
-          <w:rFonts w:ascii="Times New Roman" w:hAnsi="Times New Roman" w:cs="Times New Roman"/>
-          <w:sz w:val="24"/>
-          <w:szCs w:val="24"/>
-        </w:rPr>
-        <w:t>Registered Visitor’s View to Organization Profile</w:t>
-      </w:r>
-      <w:r>
-        <w:rPr>
-          <w:rFonts w:ascii="Times New Roman" w:hAnsi="Times New Roman" w:cs="Times New Roman"/>
-          <w:sz w:val="24"/>
-          <w:szCs w:val="24"/>
-        </w:rPr>
-        <w:tab/>
-      </w:r>
-      <w:r>
-        <w:rPr>
-          <w:rFonts w:ascii="Times New Roman" w:hAnsi="Times New Roman" w:cs="Times New Roman"/>
-          <w:sz w:val="24"/>
-          <w:szCs w:val="24"/>
-        </w:rPr>
-        <w:t>59</w:t>
-      </w:r>
-    </w:p>
-    <w:p>
-      <w:pPr>
-        <w:pStyle w:val="ListParagraph"/>
-        <w:numPr>
-          <w:ilvl w:val="2"/>
-          <w:numId w:val="1"/>
-        </w:numPr>
-        <w:tabs>
-          <w:tab w:val="left" w:pos="1080"/>
-          <w:tab w:val="left" w:pos="1620"/>
-          <w:tab w:val="left" w:pos="2340"/>
-          <w:tab w:val="right" w:leader="dot" w:pos="8640"/>
-        </w:tabs>
-        <w:spacing w:after="0" w:line="240" w:lineRule="auto"/>
-        <w:ind w:left="2340"/>
-        <w:rPr>
-          <w:rFonts w:ascii="Times New Roman" w:hAnsi="Times New Roman" w:cs="Times New Roman"/>
-          <w:sz w:val="24"/>
-          <w:szCs w:val="24"/>
-        </w:rPr>
-      </w:pPr>
-      <w:r>
-        <w:rPr>
-          <w:rFonts w:ascii="Times New Roman" w:hAnsi="Times New Roman"/>
-          <w:sz w:val="24"/>
-          <w:szCs w:val="24"/>
-        </w:rPr>
-        <w:t>Home Page for Registered Users</w:t>
-      </w:r>
-      <w:r>
-        <w:rPr>
-          <w:rFonts w:ascii="Times New Roman" w:hAnsi="Times New Roman"/>
-          <w:sz w:val="24"/>
-          <w:szCs w:val="24"/>
-        </w:rPr>
-        <w:tab/>
-      </w:r>
-      <w:r>
-        <w:rPr>
-          <w:rFonts w:ascii="Times New Roman" w:hAnsi="Times New Roman"/>
-          <w:sz w:val="24"/>
-          <w:szCs w:val="24"/>
-        </w:rPr>
-        <w:t>60</w:t>
-      </w:r>
-    </w:p>
-    <w:p>
-      <w:pPr>
-        <w:pStyle w:val="ListParagraph"/>
-        <w:numPr>
-          <w:ilvl w:val="2"/>
-          <w:numId w:val="1"/>
-        </w:numPr>
-        <w:tabs>
-          <w:tab w:val="left" w:pos="1080"/>
-          <w:tab w:val="left" w:pos="1620"/>
-          <w:tab w:val="left" w:pos="2340"/>
-          <w:tab w:val="right" w:leader="dot" w:pos="8640"/>
-        </w:tabs>
-        <w:spacing w:after="0" w:line="240" w:lineRule="auto"/>
-        <w:ind w:left="2340"/>
-        <w:rPr>
-          <w:rFonts w:ascii="Times New Roman" w:hAnsi="Times New Roman" w:cs="Times New Roman"/>
-          <w:sz w:val="24"/>
-          <w:szCs w:val="24"/>
-        </w:rPr>
-      </w:pPr>
-      <w:r>
-        <w:rPr>
-          <w:rFonts w:ascii="Times New Roman" w:hAnsi="Times New Roman"/>
-          <w:sz w:val="24"/>
-          <w:szCs w:val="24"/>
-        </w:rPr>
-        <w:t>Project List</w:t>
-      </w:r>
-      <w:r>
-        <w:rPr>
-          <w:rFonts w:ascii="Times New Roman" w:hAnsi="Times New Roman"/>
-          <w:sz w:val="24"/>
-          <w:szCs w:val="24"/>
-        </w:rPr>
-        <w:tab/>
-      </w:r>
-      <w:r>
-        <w:rPr>
-          <w:rFonts w:ascii="Times New Roman" w:hAnsi="Times New Roman"/>
-          <w:sz w:val="24"/>
-          <w:szCs w:val="24"/>
-        </w:rPr>
-        <w:t>61</w:t>
-      </w:r>
-    </w:p>
-    <w:p>
-      <w:pPr>
-        <w:pStyle w:val="ListParagraph"/>
-        <w:numPr>
-          <w:ilvl w:val="2"/>
-          <w:numId w:val="1"/>
-        </w:numPr>
-        <w:tabs>
-          <w:tab w:val="left" w:pos="1080"/>
-          <w:tab w:val="left" w:pos="1620"/>
-          <w:tab w:val="left" w:pos="2340"/>
-          <w:tab w:val="right" w:leader="dot" w:pos="8640"/>
-        </w:tabs>
-        <w:spacing w:after="0" w:line="240" w:lineRule="auto"/>
-        <w:ind w:left="2340"/>
-        <w:rPr>
-          <w:rFonts w:ascii="Times New Roman" w:hAnsi="Times New Roman" w:cs="Times New Roman"/>
-          <w:sz w:val="24"/>
-          <w:szCs w:val="24"/>
-        </w:rPr>
-      </w:pPr>
-      <w:r>
-        <w:rPr>
-          <w:rFonts w:ascii="Times New Roman" w:hAnsi="Times New Roman"/>
-          <w:sz w:val="24"/>
-          <w:szCs w:val="24"/>
-        </w:rPr>
-        <w:t>Create/Edit Project</w:t>
-      </w:r>
-      <w:r>
-        <w:rPr>
-          <w:rFonts w:ascii="Times New Roman" w:hAnsi="Times New Roman"/>
-          <w:sz w:val="24"/>
-          <w:szCs w:val="24"/>
-        </w:rPr>
-        <w:tab/>
-      </w:r>
-      <w:r>
-        <w:rPr>
-          <w:rFonts w:ascii="Times New Roman" w:hAnsi="Times New Roman"/>
-          <w:sz w:val="24"/>
-          <w:szCs w:val="24"/>
-        </w:rPr>
-        <w:t>62</w:t>
-      </w:r>
-    </w:p>
-    <w:p>
-      <w:pPr>
-        <w:pStyle w:val="ListParagraph"/>
-        <w:numPr>
-          <w:ilvl w:val="2"/>
-          <w:numId w:val="1"/>
-        </w:numPr>
-        <w:tabs>
-          <w:tab w:val="left" w:pos="1080"/>
-          <w:tab w:val="left" w:pos="1620"/>
-          <w:tab w:val="left" w:pos="2340"/>
-          <w:tab w:val="right" w:leader="dot" w:pos="8640"/>
-        </w:tabs>
-        <w:spacing w:after="0" w:line="240" w:lineRule="auto"/>
-        <w:ind w:left="2340"/>
-        <w:rPr>
-          <w:rFonts w:ascii="Times New Roman" w:hAnsi="Times New Roman" w:cs="Times New Roman"/>
-          <w:sz w:val="24"/>
-          <w:szCs w:val="24"/>
-        </w:rPr>
-      </w:pPr>
-      <w:r>
-        <w:rPr>
-          <w:rFonts w:ascii="Times New Roman" w:hAnsi="Times New Roman"/>
-          <w:sz w:val="24"/>
-          <w:szCs w:val="24"/>
-        </w:rPr>
-        <w:lastRenderedPageBreak/>
         <w:t>Project Profile for Inviting Collaborator</w:t>
       </w:r>
       <w:r>
@@ -4902,6 +4989,7 @@
           <w:szCs w:val="24"/>
         </w:rPr>
       </w:pPr>
+      <w:proofErr w:type="spellStart"/>
       <w:r>
         <w:rPr>
           <w:rFonts w:ascii="Times New Roman" w:hAnsi="Times New Roman" w:cs="Times New Roman"/>
@@ -4910,6 +4998,7 @@
         </w:rPr>
         <w:t>Learnability</w:t>
       </w:r>
+      <w:proofErr w:type="spellEnd"/>
       <w:r>
         <w:rPr>
           <w:rFonts w:ascii="Times New Roman" w:hAnsi="Times New Roman" w:cs="Times New Roman"/>
@@ -5330,6 +5419,7 @@
           <w:szCs w:val="24"/>
         </w:rPr>
       </w:pPr>
+      <w:proofErr w:type="spellStart"/>
       <w:r>
         <w:rPr>
           <w:rFonts w:ascii="Times New Roman" w:hAnsi="Times New Roman" w:cs="Times New Roman"/>
@@ -5338,6 +5428,7 @@
         </w:rPr>
         <w:t>Understandability</w:t>
       </w:r>
+      <w:proofErr w:type="spellEnd"/>
       <w:r>
         <w:rPr>
           <w:rFonts w:ascii="Times New Roman" w:hAnsi="Times New Roman" w:cs="Times New Roman"/>
@@ -5422,6 +5513,7 @@
           <w:sz w:val="24"/>
           <w:szCs w:val="24"/>
         </w:rPr>
+        <w:lastRenderedPageBreak/>
         <w:tab/>
       </w:r>
       <w:r>
@@ -5533,7 +5625,6 @@
           <w:sz w:val="24"/>
           <w:szCs w:val="24"/>
         </w:rPr>
-        <w:lastRenderedPageBreak/>
         <w:t>SUMMARY AND RECOMMENDATION</w:t>
       </w:r>
       <w:r>
@@ -6332,23 +6423,23 @@
           <w:sz w:val="24"/>
           <w:szCs w:val="24"/>
         </w:rPr>
-        <w:t>Capstone Project Proposal</w:t>
-      </w:r>
-      <w:r>
-        <w:rPr>
-          <w:rFonts w:ascii="Times New Roman" w:hAnsi="Times New Roman" w:cs="Times New Roman"/>
-          <w:sz w:val="24"/>
-          <w:szCs w:val="24"/>
-        </w:rPr>
-        <w:tab/>
-      </w:r>
-      <w:r>
-        <w:rPr>
-          <w:rFonts w:ascii="Times New Roman" w:hAnsi="Times New Roman" w:cs="Times New Roman"/>
-          <w:sz w:val="24"/>
-          <w:szCs w:val="24"/>
-        </w:rPr>
-        <w:t>119</w:t>
+        <w:t>Mutual Agreement Form for Co-Authorship</w:t>
+      </w:r>
+      <w:r>
+        <w:rPr>
+          <w:rFonts w:ascii="Times New Roman" w:hAnsi="Times New Roman" w:cs="Times New Roman"/>
+          <w:sz w:val="24"/>
+          <w:szCs w:val="24"/>
+        </w:rPr>
+        <w:tab/>
+      </w:r>
+      <w:r>
+        <w:rPr>
+          <w:rFonts w:ascii="Times New Roman" w:hAnsi="Times New Roman" w:cs="Times New Roman"/>
+          <w:sz w:val="24"/>
+          <w:szCs w:val="24"/>
+        </w:rPr>
+        <w:t>1</w:t>
       </w:r>
     </w:p>
     <w:p>
@@ -6375,23 +6466,23 @@
           <w:sz w:val="24"/>
           <w:szCs w:val="24"/>
         </w:rPr>
-        <w:t>Gantt Chart</w:t>
-      </w:r>
-      <w:r>
-        <w:rPr>
-          <w:rFonts w:ascii="Times New Roman" w:hAnsi="Times New Roman" w:cs="Times New Roman"/>
-          <w:sz w:val="24"/>
-          <w:szCs w:val="24"/>
-        </w:rPr>
-        <w:tab/>
-      </w:r>
-      <w:r>
-        <w:rPr>
-          <w:rFonts w:ascii="Times New Roman" w:hAnsi="Times New Roman" w:cs="Times New Roman"/>
-          <w:sz w:val="24"/>
-          <w:szCs w:val="24"/>
-        </w:rPr>
-        <w:t>121</w:t>
+        <w:t>Capstone Project Proposal</w:t>
+      </w:r>
+      <w:r>
+        <w:rPr>
+          <w:rFonts w:ascii="Times New Roman" w:hAnsi="Times New Roman" w:cs="Times New Roman"/>
+          <w:sz w:val="24"/>
+          <w:szCs w:val="24"/>
+        </w:rPr>
+        <w:tab/>
+      </w:r>
+      <w:r>
+        <w:rPr>
+          <w:rFonts w:ascii="Times New Roman" w:hAnsi="Times New Roman" w:cs="Times New Roman"/>
+          <w:sz w:val="24"/>
+          <w:szCs w:val="24"/>
+        </w:rPr>
+        <w:t>1</w:t>
       </w:r>
     </w:p>
     <w:p>
@@ -6418,23 +6509,23 @@
           <w:sz w:val="24"/>
           <w:szCs w:val="24"/>
         </w:rPr>
-        <w:t>PERT Table</w:t>
-      </w:r>
-      <w:r>
-        <w:rPr>
-          <w:rFonts w:ascii="Times New Roman" w:hAnsi="Times New Roman" w:cs="Times New Roman"/>
-          <w:sz w:val="24"/>
-          <w:szCs w:val="24"/>
-        </w:rPr>
-        <w:tab/>
-      </w:r>
-      <w:r>
-        <w:rPr>
-          <w:rFonts w:ascii="Times New Roman" w:hAnsi="Times New Roman" w:cs="Times New Roman"/>
-          <w:sz w:val="24"/>
-          <w:szCs w:val="24"/>
-        </w:rPr>
-        <w:t>122</w:t>
+        <w:t>Gantt Chart</w:t>
+      </w:r>
+      <w:r>
+        <w:rPr>
+          <w:rFonts w:ascii="Times New Roman" w:hAnsi="Times New Roman" w:cs="Times New Roman"/>
+          <w:sz w:val="24"/>
+          <w:szCs w:val="24"/>
+        </w:rPr>
+        <w:tab/>
+      </w:r>
+      <w:r>
+        <w:rPr>
+          <w:rFonts w:ascii="Times New Roman" w:hAnsi="Times New Roman" w:cs="Times New Roman"/>
+          <w:sz w:val="24"/>
+          <w:szCs w:val="24"/>
+        </w:rPr>
+        <w:t>1</w:t>
       </w:r>
     </w:p>
     <w:p>
@@ -6461,23 +6552,23 @@
           <w:sz w:val="24"/>
           <w:szCs w:val="24"/>
         </w:rPr>
-        <w:t>PERT Diagram</w:t>
-      </w:r>
-      <w:r>
-        <w:rPr>
-          <w:rFonts w:ascii="Times New Roman" w:hAnsi="Times New Roman" w:cs="Times New Roman"/>
-          <w:sz w:val="24"/>
-          <w:szCs w:val="24"/>
-        </w:rPr>
-        <w:tab/>
-      </w:r>
-      <w:r>
-        <w:rPr>
-          <w:rFonts w:ascii="Times New Roman" w:hAnsi="Times New Roman" w:cs="Times New Roman"/>
-          <w:sz w:val="24"/>
-          <w:szCs w:val="24"/>
-        </w:rPr>
-        <w:t>123</w:t>
+        <w:t>PERT Table</w:t>
+      </w:r>
+      <w:r>
+        <w:rPr>
+          <w:rFonts w:ascii="Times New Roman" w:hAnsi="Times New Roman" w:cs="Times New Roman"/>
+          <w:sz w:val="24"/>
+          <w:szCs w:val="24"/>
+        </w:rPr>
+        <w:tab/>
+      </w:r>
+      <w:r>
+        <w:rPr>
+          <w:rFonts w:ascii="Times New Roman" w:hAnsi="Times New Roman" w:cs="Times New Roman"/>
+          <w:sz w:val="24"/>
+          <w:szCs w:val="24"/>
+        </w:rPr>
+        <w:t>1</w:t>
       </w:r>
     </w:p>
     <w:p>
@@ -6504,23 +6595,23 @@
           <w:sz w:val="24"/>
           <w:szCs w:val="24"/>
         </w:rPr>
-        <w:t>Project Cost</w:t>
-      </w:r>
-      <w:r>
-        <w:rPr>
-          <w:rFonts w:ascii="Times New Roman" w:hAnsi="Times New Roman" w:cs="Times New Roman"/>
-          <w:sz w:val="24"/>
-          <w:szCs w:val="24"/>
-        </w:rPr>
-        <w:tab/>
-      </w:r>
-      <w:r>
-        <w:rPr>
-          <w:rFonts w:ascii="Times New Roman" w:hAnsi="Times New Roman" w:cs="Times New Roman"/>
-          <w:sz w:val="24"/>
-          <w:szCs w:val="24"/>
-        </w:rPr>
-        <w:t>124</w:t>
+        <w:t>PERT Diagram</w:t>
+      </w:r>
+      <w:r>
+        <w:rPr>
+          <w:rFonts w:ascii="Times New Roman" w:hAnsi="Times New Roman" w:cs="Times New Roman"/>
+          <w:sz w:val="24"/>
+          <w:szCs w:val="24"/>
+        </w:rPr>
+        <w:tab/>
+      </w:r>
+      <w:r>
+        <w:rPr>
+          <w:rFonts w:ascii="Times New Roman" w:hAnsi="Times New Roman" w:cs="Times New Roman"/>
+          <w:sz w:val="24"/>
+          <w:szCs w:val="24"/>
+        </w:rPr>
+        <w:t>1</w:t>
       </w:r>
     </w:p>
     <w:p>
@@ -6547,24 +6638,23 @@
           <w:sz w:val="24"/>
           <w:szCs w:val="24"/>
         </w:rPr>
-        <w:t xml:space="preserve">Minutes of Capstone Project </w:t>
-      </w:r>
-      <w:r>
-        <w:rPr>
-          <w:rFonts w:ascii="Times New Roman" w:hAnsi="Times New Roman" w:cs="Times New Roman"/>
-          <w:sz w:val="24"/>
-          <w:szCs w:val="24"/>
-        </w:rPr>
-        <w:t>Proposal Defense</w:t>
-      </w:r>
-      <w:r>
-        <w:rPr>
-          <w:rFonts w:ascii="Times New Roman" w:hAnsi="Times New Roman" w:cs="Times New Roman"/>
-          <w:sz w:val="24"/>
-          <w:szCs w:val="24"/>
-        </w:rPr>
-        <w:tab/>
-        <w:t>125</w:t>
+        <w:t>Project Cost</w:t>
+      </w:r>
+      <w:r>
+        <w:rPr>
+          <w:rFonts w:ascii="Times New Roman" w:hAnsi="Times New Roman" w:cs="Times New Roman"/>
+          <w:sz w:val="24"/>
+          <w:szCs w:val="24"/>
+        </w:rPr>
+        <w:tab/>
+      </w:r>
+      <w:r>
+        <w:rPr>
+          <w:rFonts w:ascii="Times New Roman" w:hAnsi="Times New Roman" w:cs="Times New Roman"/>
+          <w:sz w:val="24"/>
+          <w:szCs w:val="24"/>
+        </w:rPr>
+        <w:t>1</w:t>
       </w:r>
     </w:p>
     <w:p>
@@ -6591,24 +6681,34 @@
           <w:sz w:val="24"/>
           <w:szCs w:val="24"/>
         </w:rPr>
-        <w:t>Minutes of Capstone Project Final</w:t>
-      </w:r>
-      <w:r>
-        <w:rPr>
-          <w:rFonts w:ascii="Times New Roman" w:hAnsi="Times New Roman" w:cs="Times New Roman"/>
-          <w:sz w:val="24"/>
-          <w:szCs w:val="24"/>
-        </w:rPr>
-        <w:t xml:space="preserve"> Defense</w:t>
-      </w:r>
-      <w:r>
-        <w:rPr>
-          <w:rFonts w:ascii="Times New Roman" w:hAnsi="Times New Roman" w:cs="Times New Roman"/>
-          <w:sz w:val="24"/>
-          <w:szCs w:val="24"/>
-        </w:rPr>
-        <w:tab/>
-        <w:t>127</w:t>
+        <w:t xml:space="preserve">Minutes of Capstone Project </w:t>
+      </w:r>
+      <w:r>
+        <w:rPr>
+          <w:rFonts w:ascii="Times New Roman" w:hAnsi="Times New Roman" w:cs="Times New Roman"/>
+          <w:sz w:val="24"/>
+          <w:szCs w:val="24"/>
+        </w:rPr>
+        <w:t xml:space="preserve">Proposal </w:t>
+      </w:r>
+      <w:proofErr w:type="spellStart"/>
+      <w:r>
+        <w:rPr>
+          <w:rFonts w:ascii="Times New Roman" w:hAnsi="Times New Roman" w:cs="Times New Roman"/>
+          <w:sz w:val="24"/>
+          <w:szCs w:val="24"/>
+        </w:rPr>
+        <w:t>Defense</w:t>
+      </w:r>
+      <w:proofErr w:type="spellEnd"/>
+      <w:r>
+        <w:rPr>
+          <w:rFonts w:ascii="Times New Roman" w:hAnsi="Times New Roman" w:cs="Times New Roman"/>
+          <w:sz w:val="24"/>
+          <w:szCs w:val="24"/>
+        </w:rPr>
+        <w:tab/>
+        <w:t>1</w:t>
       </w:r>
     </w:p>
     <w:p>
@@ -6635,16 +6735,34 @@
           <w:sz w:val="24"/>
           <w:szCs w:val="24"/>
         </w:rPr>
-        <w:t>Validation Testing Results</w:t>
-      </w:r>
-      <w:r>
-        <w:rPr>
-          <w:rFonts w:ascii="Times New Roman" w:hAnsi="Times New Roman" w:cs="Times New Roman"/>
-          <w:sz w:val="24"/>
-          <w:szCs w:val="24"/>
-        </w:rPr>
-        <w:tab/>
-        <w:t>129</w:t>
+        <w:t>Minutes of Capstone Project Final</w:t>
+      </w:r>
+      <w:r>
+        <w:rPr>
+          <w:rFonts w:ascii="Times New Roman" w:hAnsi="Times New Roman" w:cs="Times New Roman"/>
+          <w:sz w:val="24"/>
+          <w:szCs w:val="24"/>
+        </w:rPr>
+        <w:t xml:space="preserve"> </w:t>
+      </w:r>
+      <w:proofErr w:type="spellStart"/>
+      <w:r>
+        <w:rPr>
+          <w:rFonts w:ascii="Times New Roman" w:hAnsi="Times New Roman" w:cs="Times New Roman"/>
+          <w:sz w:val="24"/>
+          <w:szCs w:val="24"/>
+        </w:rPr>
+        <w:t>Defense</w:t>
+      </w:r>
+      <w:proofErr w:type="spellEnd"/>
+      <w:r>
+        <w:rPr>
+          <w:rFonts w:ascii="Times New Roman" w:hAnsi="Times New Roman" w:cs="Times New Roman"/>
+          <w:sz w:val="24"/>
+          <w:szCs w:val="24"/>
+        </w:rPr>
+        <w:tab/>
+        <w:t>1</w:t>
       </w:r>
     </w:p>
     <w:p>
@@ -6671,24 +6789,23 @@
           <w:sz w:val="24"/>
           <w:szCs w:val="24"/>
         </w:rPr>
-        <w:t>Product</w:t>
-      </w:r>
-      <w:r>
-        <w:rPr>
-          <w:rFonts w:ascii="Times New Roman" w:hAnsi="Times New Roman" w:cs="Times New Roman"/>
-          <w:sz w:val="24"/>
-          <w:szCs w:val="24"/>
-        </w:rPr>
-        <w:t xml:space="preserve"> Logo</w:t>
-      </w:r>
-      <w:r>
-        <w:rPr>
-          <w:rFonts w:ascii="Times New Roman" w:hAnsi="Times New Roman" w:cs="Times New Roman"/>
-          <w:sz w:val="24"/>
-          <w:szCs w:val="24"/>
-        </w:rPr>
-        <w:tab/>
-        <w:t>130</w:t>
+        <w:t>Software Quality Attributes Calculation Table</w:t>
+      </w:r>
+      <w:r>
+        <w:rPr>
+          <w:rFonts w:ascii="Times New Roman" w:hAnsi="Times New Roman" w:cs="Times New Roman"/>
+          <w:sz w:val="24"/>
+          <w:szCs w:val="24"/>
+        </w:rPr>
+        <w:tab/>
+      </w:r>
+      <w:r>
+        <w:rPr>
+          <w:rFonts w:ascii="Times New Roman" w:hAnsi="Times New Roman" w:cs="Times New Roman"/>
+          <w:sz w:val="24"/>
+          <w:szCs w:val="24"/>
+        </w:rPr>
+        <w:t>1</w:t>
       </w:r>
     </w:p>
     <w:p>
@@ -6715,24 +6832,23 @@
           <w:sz w:val="24"/>
           <w:szCs w:val="24"/>
         </w:rPr>
-        <w:t>Group</w:t>
-      </w:r>
-      <w:r>
-        <w:rPr>
-          <w:rFonts w:ascii="Times New Roman" w:hAnsi="Times New Roman" w:cs="Times New Roman"/>
-          <w:sz w:val="24"/>
-          <w:szCs w:val="24"/>
-        </w:rPr>
-        <w:t xml:space="preserve"> Logo</w:t>
-      </w:r>
-      <w:r>
-        <w:rPr>
-          <w:rFonts w:ascii="Times New Roman" w:hAnsi="Times New Roman" w:cs="Times New Roman"/>
-          <w:sz w:val="24"/>
-          <w:szCs w:val="24"/>
-        </w:rPr>
-        <w:tab/>
-        <w:t>131</w:t>
+        <w:t>Function Point Metrics</w:t>
+      </w:r>
+      <w:r>
+        <w:rPr>
+          <w:rFonts w:ascii="Times New Roman" w:hAnsi="Times New Roman" w:cs="Times New Roman"/>
+          <w:sz w:val="24"/>
+          <w:szCs w:val="24"/>
+        </w:rPr>
+        <w:tab/>
+      </w:r>
+      <w:r>
+        <w:rPr>
+          <w:rFonts w:ascii="Times New Roman" w:hAnsi="Times New Roman" w:cs="Times New Roman"/>
+          <w:sz w:val="24"/>
+          <w:szCs w:val="24"/>
+        </w:rPr>
+        <w:t>1</w:t>
       </w:r>
     </w:p>
     <w:p>
@@ -6759,6 +6875,173 @@
           <w:sz w:val="24"/>
           <w:szCs w:val="24"/>
         </w:rPr>
+        <w:t>Validation Testing Results</w:t>
+      </w:r>
+      <w:r>
+        <w:rPr>
+          <w:rFonts w:ascii="Times New Roman" w:hAnsi="Times New Roman" w:cs="Times New Roman"/>
+          <w:sz w:val="24"/>
+          <w:szCs w:val="24"/>
+        </w:rPr>
+        <w:tab/>
+        <w:t>1</w:t>
+      </w:r>
+    </w:p>
+    <w:p>
+      <w:pPr>
+        <w:pStyle w:val="ListParagraph"/>
+        <w:numPr>
+          <w:ilvl w:val="0"/>
+          <w:numId w:val="3"/>
+        </w:numPr>
+        <w:tabs>
+          <w:tab w:val="left" w:pos="1080"/>
+          <w:tab w:val="right" w:leader="dot" w:pos="8640"/>
+        </w:tabs>
+        <w:spacing w:after="0" w:line="240" w:lineRule="auto"/>
+        <w:rPr>
+          <w:rFonts w:ascii="Times New Roman" w:hAnsi="Times New Roman" w:cs="Times New Roman"/>
+          <w:sz w:val="24"/>
+          <w:szCs w:val="24"/>
+        </w:rPr>
+      </w:pPr>
+      <w:r>
+        <w:rPr>
+          <w:rFonts w:ascii="Times New Roman" w:hAnsi="Times New Roman" w:cs="Times New Roman"/>
+          <w:sz w:val="24"/>
+          <w:szCs w:val="24"/>
+        </w:rPr>
+        <w:t>Poster Layout</w:t>
+      </w:r>
+      <w:r>
+        <w:rPr>
+          <w:rFonts w:ascii="Times New Roman" w:hAnsi="Times New Roman" w:cs="Times New Roman"/>
+          <w:sz w:val="24"/>
+          <w:szCs w:val="24"/>
+        </w:rPr>
+        <w:tab/>
+      </w:r>
+      <w:r>
+        <w:rPr>
+          <w:rFonts w:ascii="Times New Roman" w:hAnsi="Times New Roman" w:cs="Times New Roman"/>
+          <w:sz w:val="24"/>
+          <w:szCs w:val="24"/>
+        </w:rPr>
+        <w:t>1</w:t>
+      </w:r>
+    </w:p>
+    <w:p>
+      <w:pPr>
+        <w:pStyle w:val="ListParagraph"/>
+        <w:numPr>
+          <w:ilvl w:val="0"/>
+          <w:numId w:val="3"/>
+        </w:numPr>
+        <w:tabs>
+          <w:tab w:val="left" w:pos="1080"/>
+          <w:tab w:val="right" w:leader="dot" w:pos="8640"/>
+        </w:tabs>
+        <w:spacing w:after="0" w:line="240" w:lineRule="auto"/>
+        <w:rPr>
+          <w:rFonts w:ascii="Times New Roman" w:hAnsi="Times New Roman" w:cs="Times New Roman"/>
+          <w:sz w:val="24"/>
+          <w:szCs w:val="24"/>
+        </w:rPr>
+      </w:pPr>
+      <w:r>
+        <w:rPr>
+          <w:rFonts w:ascii="Times New Roman" w:hAnsi="Times New Roman" w:cs="Times New Roman"/>
+          <w:sz w:val="24"/>
+          <w:szCs w:val="24"/>
+        </w:rPr>
+        <w:t>Product</w:t>
+      </w:r>
+      <w:r>
+        <w:rPr>
+          <w:rFonts w:ascii="Times New Roman" w:hAnsi="Times New Roman" w:cs="Times New Roman"/>
+          <w:sz w:val="24"/>
+          <w:szCs w:val="24"/>
+        </w:rPr>
+        <w:t xml:space="preserve"> Logo</w:t>
+      </w:r>
+      <w:r>
+        <w:rPr>
+          <w:rFonts w:ascii="Times New Roman" w:hAnsi="Times New Roman" w:cs="Times New Roman"/>
+          <w:sz w:val="24"/>
+          <w:szCs w:val="24"/>
+        </w:rPr>
+        <w:tab/>
+        <w:t>1</w:t>
+      </w:r>
+    </w:p>
+    <w:p>
+      <w:pPr>
+        <w:pStyle w:val="ListParagraph"/>
+        <w:numPr>
+          <w:ilvl w:val="0"/>
+          <w:numId w:val="3"/>
+        </w:numPr>
+        <w:tabs>
+          <w:tab w:val="left" w:pos="1080"/>
+          <w:tab w:val="right" w:leader="dot" w:pos="8640"/>
+        </w:tabs>
+        <w:spacing w:after="0" w:line="240" w:lineRule="auto"/>
+        <w:rPr>
+          <w:rFonts w:ascii="Times New Roman" w:hAnsi="Times New Roman" w:cs="Times New Roman"/>
+          <w:sz w:val="24"/>
+          <w:szCs w:val="24"/>
+        </w:rPr>
+      </w:pPr>
+      <w:r>
+        <w:rPr>
+          <w:rFonts w:ascii="Times New Roman" w:hAnsi="Times New Roman" w:cs="Times New Roman"/>
+          <w:sz w:val="24"/>
+          <w:szCs w:val="24"/>
+        </w:rPr>
+        <w:t>Group</w:t>
+      </w:r>
+      <w:r>
+        <w:rPr>
+          <w:rFonts w:ascii="Times New Roman" w:hAnsi="Times New Roman" w:cs="Times New Roman"/>
+          <w:sz w:val="24"/>
+          <w:szCs w:val="24"/>
+        </w:rPr>
+        <w:t xml:space="preserve"> Logo</w:t>
+      </w:r>
+      <w:r>
+        <w:rPr>
+          <w:rFonts w:ascii="Times New Roman" w:hAnsi="Times New Roman" w:cs="Times New Roman"/>
+          <w:sz w:val="24"/>
+          <w:szCs w:val="24"/>
+        </w:rPr>
+        <w:tab/>
+        <w:t>1</w:t>
+      </w:r>
+    </w:p>
+    <w:p>
+      <w:pPr>
+        <w:pStyle w:val="ListParagraph"/>
+        <w:numPr>
+          <w:ilvl w:val="0"/>
+          <w:numId w:val="3"/>
+        </w:numPr>
+        <w:tabs>
+          <w:tab w:val="left" w:pos="1080"/>
+          <w:tab w:val="right" w:leader="dot" w:pos="8640"/>
+        </w:tabs>
+        <w:spacing w:after="0" w:line="240" w:lineRule="auto"/>
+        <w:rPr>
+          <w:rFonts w:ascii="Times New Roman" w:hAnsi="Times New Roman" w:cs="Times New Roman"/>
+          <w:sz w:val="24"/>
+          <w:szCs w:val="24"/>
+        </w:rPr>
+      </w:pPr>
+      <w:r>
+        <w:rPr>
+          <w:rFonts w:ascii="Times New Roman" w:hAnsi="Times New Roman" w:cs="Times New Roman"/>
+          <w:sz w:val="24"/>
+          <w:szCs w:val="24"/>
+        </w:rPr>
         <w:t>GOT Result</w:t>
       </w:r>
       <w:r>
@@ -6768,18 +7051,17 @@
           <w:szCs w:val="24"/>
         </w:rPr>
         <w:tab/>
-        <w:t>132</w:t>
-      </w:r>
-    </w:p>
-    <w:p>
-      <w:pPr>
-        <w:pStyle w:val="ListParagraph"/>
-        <w:tabs>
-          <w:tab w:val="left" w:pos="1080"/>
-          <w:tab w:val="right" w:leader="dot" w:pos="8640"/>
-        </w:tabs>
-        <w:spacing w:after="0" w:line="240" w:lineRule="auto"/>
-        <w:ind w:left="1440"/>
+        <w:t>1</w:t>
+      </w:r>
+    </w:p>
+    <w:p>
+      <w:pPr>
+        <w:tabs>
+          <w:tab w:val="left" w:pos="1080"/>
+          <w:tab w:val="right" w:leader="dot" w:pos="8640"/>
+        </w:tabs>
+        <w:spacing w:after="0" w:line="240" w:lineRule="auto"/>
+        <w:ind w:left="1080"/>
         <w:rPr>
           <w:rFonts w:ascii="Times New Roman" w:hAnsi="Times New Roman" w:cs="Times New Roman"/>
           <w:sz w:val="24"/>

</xml_diff>